<commit_message>
[docs]: subgroup1 domain model for uc-4 도메인 그림 추가
</commit_message>
<xml_diff>
--- a/subgroup1/3.domain model/2021.04.19 [ domain model for uc-4 ].docx
+++ b/subgroup1/3.domain model/2021.04.19 [ domain model for uc-4 ].docx
@@ -955,7 +955,7 @@
         </w:trPr>
         <w:tc>
           <w:tcPr>
-            <w:tcW w:w="6516" w:type="dxa"/>
+            <w:tcW w:w="6510" w:type="dxa"/>
             <w:shd w:val="clear" w:color="auto" w:fill="D9E2F3" w:themeFill="accent1" w:themeFillTint="33"/>
             <w:vAlign w:val="center"/>
           </w:tcPr>
@@ -1011,7 +1011,7 @@
         </w:tc>
         <w:tc>
           <w:tcPr>
-            <w:tcW w:w="1650" w:type="dxa"/>
+            <w:tcW w:w="1656" w:type="dxa"/>
             <w:shd w:val="clear" w:color="auto" w:fill="D9E2F3" w:themeFill="accent1" w:themeFillTint="33"/>
             <w:vAlign w:val="center"/>
           </w:tcPr>
@@ -1044,7 +1044,7 @@
         </w:trPr>
         <w:tc>
           <w:tcPr>
-            <w:tcW w:w="6516" w:type="dxa"/>
+            <w:tcW w:w="6510" w:type="dxa"/>
           </w:tcPr>
           <w:p>
             <w:pPr>
@@ -1236,7 +1236,7 @@
         </w:tc>
         <w:tc>
           <w:tcPr>
-            <w:tcW w:w="1650" w:type="dxa"/>
+            <w:tcW w:w="1656" w:type="dxa"/>
           </w:tcPr>
           <w:p>
             <w:pPr>
@@ -1261,7 +1261,7 @@
         </w:trPr>
         <w:tc>
           <w:tcPr>
-            <w:tcW w:w="6516" w:type="dxa"/>
+            <w:tcW w:w="6510" w:type="dxa"/>
           </w:tcPr>
           <w:p>
             <w:pPr>
@@ -1502,7 +1502,7 @@
         </w:tc>
         <w:tc>
           <w:tcPr>
-            <w:tcW w:w="1650" w:type="dxa"/>
+            <w:tcW w:w="1656" w:type="dxa"/>
           </w:tcPr>
           <w:p>
             <w:pPr>
@@ -1541,7 +1541,7 @@
         </w:trPr>
         <w:tc>
           <w:tcPr>
-            <w:tcW w:w="6516" w:type="dxa"/>
+            <w:tcW w:w="6510" w:type="dxa"/>
           </w:tcPr>
           <w:p>
             <w:pPr>
@@ -1728,7 +1728,7 @@
         </w:tc>
         <w:tc>
           <w:tcPr>
-            <w:tcW w:w="1650" w:type="dxa"/>
+            <w:tcW w:w="1656" w:type="dxa"/>
           </w:tcPr>
           <w:p>
             <w:pPr>
@@ -1767,13 +1767,12 @@
         </w:trPr>
         <w:tc>
           <w:tcPr>
-            <w:tcW w:w="6516" w:type="dxa"/>
+            <w:tcW w:w="6510" w:type="dxa"/>
           </w:tcPr>
           <w:p>
             <w:pPr>
               <w:jc w:val="center"/>
               <w:rPr>
-                <w:rFonts w:hint="eastAsia"/>
                 <w:lang w:eastAsia="ko-KR"/>
               </w:rPr>
             </w:pPr>
@@ -2016,7 +2015,7 @@
         </w:tc>
         <w:tc>
           <w:tcPr>
-            <w:tcW w:w="1650" w:type="dxa"/>
+            <w:tcW w:w="1656" w:type="dxa"/>
           </w:tcPr>
           <w:p>
             <w:pPr>
@@ -2097,7 +2096,7 @@
         </w:trPr>
         <w:tc>
           <w:tcPr>
-            <w:tcW w:w="6516" w:type="dxa"/>
+            <w:tcW w:w="6510" w:type="dxa"/>
           </w:tcPr>
           <w:p>
             <w:pPr>
@@ -2319,7 +2318,7 @@
         </w:tc>
         <w:tc>
           <w:tcPr>
-            <w:tcW w:w="1650" w:type="dxa"/>
+            <w:tcW w:w="1656" w:type="dxa"/>
           </w:tcPr>
           <w:p>
             <w:pPr>
@@ -2373,7 +2372,7 @@
         </w:trPr>
         <w:tc>
           <w:tcPr>
-            <w:tcW w:w="6516" w:type="dxa"/>
+            <w:tcW w:w="6510" w:type="dxa"/>
           </w:tcPr>
           <w:p>
             <w:pPr>
@@ -2559,13 +2558,7 @@
               <w:rPr>
                 <w:lang w:eastAsia="ko-KR"/>
               </w:rPr>
-              <w:t xml:space="preserve"> </w:t>
-            </w:r>
-            <w:r>
-              <w:rPr>
-                <w:lang w:eastAsia="ko-KR"/>
-              </w:rPr>
-              <w:t>( UC-4. S</w:t>
+              <w:t xml:space="preserve"> ( UC-4. S</w:t>
             </w:r>
             <w:r>
               <w:rPr>
@@ -2618,7 +2611,7 @@
         </w:tc>
         <w:tc>
           <w:tcPr>
-            <w:tcW w:w="1650" w:type="dxa"/>
+            <w:tcW w:w="1656" w:type="dxa"/>
           </w:tcPr>
           <w:p>
             <w:pPr>
@@ -2671,7 +2664,7 @@
         </w:trPr>
         <w:tc>
           <w:tcPr>
-            <w:tcW w:w="6516" w:type="dxa"/>
+            <w:tcW w:w="6510" w:type="dxa"/>
           </w:tcPr>
           <w:p>
             <w:pPr>
@@ -2879,7 +2872,6 @@
             <w:pPr>
               <w:jc w:val="center"/>
               <w:rPr>
-                <w:rFonts w:hint="eastAsia"/>
                 <w:lang w:eastAsia="ko-KR"/>
               </w:rPr>
             </w:pPr>
@@ -2954,7 +2946,7 @@
         </w:tc>
         <w:tc>
           <w:tcPr>
-            <w:tcW w:w="1650" w:type="dxa"/>
+            <w:tcW w:w="1656" w:type="dxa"/>
           </w:tcPr>
           <w:p>
             <w:pPr>
@@ -2993,7 +2985,7 @@
         </w:trPr>
         <w:tc>
           <w:tcPr>
-            <w:tcW w:w="6516" w:type="dxa"/>
+            <w:tcW w:w="6510" w:type="dxa"/>
           </w:tcPr>
           <w:p>
             <w:pPr>
@@ -3412,7 +3404,13 @@
               <w:rPr>
                 <w:lang w:eastAsia="ko-KR"/>
               </w:rPr>
-              <w:t>8 )</w:t>
+              <w:t xml:space="preserve">9 </w:t>
+            </w:r>
+            <w:r>
+              <w:rPr>
+                <w:lang w:eastAsia="ko-KR"/>
+              </w:rPr>
+              <w:t>)</w:t>
             </w:r>
             <w:proofErr w:type="gramEnd"/>
           </w:p>
@@ -3439,7 +3437,7 @@
         </w:tc>
         <w:tc>
           <w:tcPr>
-            <w:tcW w:w="1650" w:type="dxa"/>
+            <w:tcW w:w="1656" w:type="dxa"/>
           </w:tcPr>
           <w:p>
             <w:pPr>
@@ -3496,212 +3494,6 @@
                 <w:lang w:eastAsia="ko-KR"/>
               </w:rPr>
               <w:t>연결</w:t>
-            </w:r>
-          </w:p>
-        </w:tc>
-      </w:tr>
-      <w:tr>
-        <w:trPr>
-          <w:trHeight w:val="600"/>
-        </w:trPr>
-        <w:tc>
-          <w:tcPr>
-            <w:tcW w:w="6516" w:type="dxa"/>
-          </w:tcPr>
-          <w:p>
-            <w:pPr>
-              <w:jc w:val="center"/>
-              <w:rPr>
-                <w:lang w:eastAsia="ko-KR"/>
-              </w:rPr>
-            </w:pPr>
-            <w:r>
-              <w:rPr>
-                <w:rFonts w:hint="eastAsia"/>
-                <w:lang w:eastAsia="ko-KR"/>
-              </w:rPr>
-              <w:t>현재</w:t>
-            </w:r>
-            <w:r>
-              <w:rPr>
-                <w:rFonts w:hint="eastAsia"/>
-                <w:lang w:eastAsia="ko-KR"/>
-              </w:rPr>
-              <w:t xml:space="preserve"> </w:t>
-            </w:r>
-            <w:r>
-              <w:rPr>
-                <w:rFonts w:hint="eastAsia"/>
-                <w:lang w:eastAsia="ko-KR"/>
-              </w:rPr>
-              <w:t>시간에</w:t>
-            </w:r>
-            <w:r>
-              <w:rPr>
-                <w:rFonts w:hint="eastAsia"/>
-                <w:lang w:eastAsia="ko-KR"/>
-              </w:rPr>
-              <w:t xml:space="preserve"> </w:t>
-            </w:r>
-            <w:r>
-              <w:rPr>
-                <w:rFonts w:hint="eastAsia"/>
-                <w:lang w:eastAsia="ko-KR"/>
-              </w:rPr>
-              <w:t>주문가능한</w:t>
-            </w:r>
-            <w:r>
-              <w:rPr>
-                <w:rFonts w:hint="eastAsia"/>
-                <w:lang w:eastAsia="ko-KR"/>
-              </w:rPr>
-              <w:t xml:space="preserve"> </w:t>
-            </w:r>
-            <w:r>
-              <w:rPr>
-                <w:rFonts w:hint="eastAsia"/>
-                <w:lang w:eastAsia="ko-KR"/>
-              </w:rPr>
-              <w:t>메뉴만을</w:t>
-            </w:r>
-            <w:r>
-              <w:rPr>
-                <w:rFonts w:hint="eastAsia"/>
-                <w:lang w:eastAsia="ko-KR"/>
-              </w:rPr>
-              <w:t xml:space="preserve"> </w:t>
-            </w:r>
-            <w:r>
-              <w:rPr>
-                <w:rFonts w:hint="eastAsia"/>
-                <w:lang w:eastAsia="ko-KR"/>
-              </w:rPr>
-              <w:t>메뉴</w:t>
-            </w:r>
-            <w:r>
-              <w:rPr>
-                <w:rFonts w:hint="eastAsia"/>
-                <w:lang w:eastAsia="ko-KR"/>
-              </w:rPr>
-              <w:t xml:space="preserve"> </w:t>
-            </w:r>
-            <w:r>
-              <w:rPr>
-                <w:rFonts w:hint="eastAsia"/>
-                <w:lang w:eastAsia="ko-KR"/>
-              </w:rPr>
-              <w:t>데이터베이스에서</w:t>
-            </w:r>
-            <w:r>
-              <w:rPr>
-                <w:rFonts w:hint="eastAsia"/>
-                <w:lang w:eastAsia="ko-KR"/>
-              </w:rPr>
-              <w:t xml:space="preserve"> </w:t>
-            </w:r>
-            <w:r>
-              <w:rPr>
-                <w:rFonts w:hint="eastAsia"/>
-                <w:lang w:eastAsia="ko-KR"/>
-              </w:rPr>
-              <w:t>가져오기</w:t>
-            </w:r>
-            <w:r>
-              <w:rPr>
-                <w:rFonts w:hint="eastAsia"/>
-                <w:lang w:eastAsia="ko-KR"/>
-              </w:rPr>
-              <w:t xml:space="preserve"> </w:t>
-            </w:r>
-            <w:r>
-              <w:rPr>
-                <w:rFonts w:hint="eastAsia"/>
-                <w:lang w:eastAsia="ko-KR"/>
-              </w:rPr>
-              <w:t>위해</w:t>
-            </w:r>
-            <w:r>
-              <w:rPr>
-                <w:rFonts w:hint="eastAsia"/>
-                <w:lang w:eastAsia="ko-KR"/>
-              </w:rPr>
-              <w:t xml:space="preserve"> </w:t>
-            </w:r>
-          </w:p>
-          <w:p>
-            <w:pPr>
-              <w:jc w:val="center"/>
-              <w:rPr>
-                <w:lang w:eastAsia="ko-KR"/>
-              </w:rPr>
-            </w:pPr>
-            <w:r>
-              <w:rPr>
-                <w:rFonts w:hint="eastAsia"/>
-                <w:lang w:eastAsia="ko-KR"/>
-              </w:rPr>
-              <w:t>내장타이머를</w:t>
-            </w:r>
-            <w:r>
-              <w:rPr>
-                <w:rFonts w:hint="eastAsia"/>
-                <w:lang w:eastAsia="ko-KR"/>
-              </w:rPr>
-              <w:t xml:space="preserve"> </w:t>
-            </w:r>
-            <w:r>
-              <w:rPr>
-                <w:rFonts w:hint="eastAsia"/>
-                <w:lang w:eastAsia="ko-KR"/>
-              </w:rPr>
-              <w:t>사용한다</w:t>
-            </w:r>
-            <w:r>
-              <w:rPr>
-                <w:rFonts w:hint="eastAsia"/>
-                <w:lang w:eastAsia="ko-KR"/>
-              </w:rPr>
-              <w:t>.</w:t>
-            </w:r>
-          </w:p>
-        </w:tc>
-        <w:tc>
-          <w:tcPr>
-            <w:tcW w:w="850" w:type="dxa"/>
-          </w:tcPr>
-          <w:p>
-            <w:pPr>
-              <w:jc w:val="center"/>
-              <w:rPr>
-                <w:lang w:eastAsia="ko-KR"/>
-              </w:rPr>
-            </w:pPr>
-            <w:r>
-              <w:rPr>
-                <w:rFonts w:hint="eastAsia"/>
-                <w:lang w:eastAsia="ko-KR"/>
-              </w:rPr>
-              <w:t>D</w:t>
-            </w:r>
-          </w:p>
-        </w:tc>
-        <w:tc>
-          <w:tcPr>
-            <w:tcW w:w="1650" w:type="dxa"/>
-          </w:tcPr>
-          <w:p>
-            <w:pPr>
-              <w:jc w:val="center"/>
-              <w:rPr>
-                <w:lang w:eastAsia="ko-KR"/>
-              </w:rPr>
-            </w:pPr>
-            <w:r>
-              <w:rPr>
-                <w:rFonts w:hint="eastAsia"/>
-                <w:lang w:eastAsia="ko-KR"/>
-              </w:rPr>
-              <w:t>내장타이머</w:t>
             </w:r>
           </w:p>
         </w:tc>
@@ -3784,8 +3576,8 @@
         <w:tblLook w:val="04A0" w:firstRow="1" w:lastRow="0" w:firstColumn="1" w:lastColumn="0" w:noHBand="0" w:noVBand="1"/>
       </w:tblPr>
       <w:tblGrid>
-        <w:gridCol w:w="2263"/>
-        <w:gridCol w:w="4678"/>
+        <w:gridCol w:w="2547"/>
+        <w:gridCol w:w="4394"/>
         <w:gridCol w:w="2075"/>
       </w:tblGrid>
       <w:tr>
@@ -3794,7 +3586,7 @@
         </w:trPr>
         <w:tc>
           <w:tcPr>
-            <w:tcW w:w="2263" w:type="dxa"/>
+            <w:tcW w:w="2547" w:type="dxa"/>
             <w:shd w:val="clear" w:color="auto" w:fill="D9E2F3" w:themeFill="accent1" w:themeFillTint="33"/>
             <w:vAlign w:val="center"/>
           </w:tcPr>
@@ -3815,7 +3607,7 @@
         </w:tc>
         <w:tc>
           <w:tcPr>
-            <w:tcW w:w="4678" w:type="dxa"/>
+            <w:tcW w:w="4394" w:type="dxa"/>
             <w:shd w:val="clear" w:color="auto" w:fill="D9E2F3" w:themeFill="accent1" w:themeFillTint="33"/>
             <w:vAlign w:val="center"/>
           </w:tcPr>
@@ -3862,7 +3654,7 @@
         </w:trPr>
         <w:tc>
           <w:tcPr>
-            <w:tcW w:w="2263" w:type="dxa"/>
+            <w:tcW w:w="2547" w:type="dxa"/>
           </w:tcPr>
           <w:p>
             <w:pPr>
@@ -3870,12 +3662,588 @@
                 <w:lang w:eastAsia="ko-KR"/>
               </w:rPr>
             </w:pPr>
+            <w:r>
+              <w:rPr>
+                <w:rFonts w:hint="eastAsia"/>
+                <w:lang w:eastAsia="ko-KR"/>
+              </w:rPr>
+              <w:t>인터페이스페이지</w:t>
+            </w:r>
+            <w:r>
+              <w:rPr>
+                <w:rFonts w:hint="eastAsia"/>
+                <w:lang w:eastAsia="ko-KR"/>
+              </w:rPr>
+              <w:t xml:space="preserve"> </w:t>
+            </w:r>
+          </w:p>
+          <w:p>
+            <w:pPr>
+              <w:rPr>
+                <w:lang w:eastAsia="ko-KR"/>
+              </w:rPr>
+            </w:pPr>
+            <w:r>
+              <w:rPr>
+                <w:lang w:eastAsia="ko-KR"/>
+              </w:rPr>
+              <w:t xml:space="preserve">&lt;-&gt; </w:t>
+            </w:r>
+            <w:r>
+              <w:rPr>
+                <w:rFonts w:hint="eastAsia"/>
+                <w:lang w:eastAsia="ko-KR"/>
+              </w:rPr>
+              <w:t>페이지</w:t>
+            </w:r>
+            <w:r>
+              <w:rPr>
+                <w:rFonts w:hint="eastAsia"/>
+                <w:lang w:eastAsia="ko-KR"/>
+              </w:rPr>
+              <w:t xml:space="preserve"> </w:t>
+            </w:r>
+            <w:r>
+              <w:rPr>
+                <w:rFonts w:hint="eastAsia"/>
+                <w:lang w:eastAsia="ko-KR"/>
+              </w:rPr>
+              <w:t>생성</w:t>
+            </w:r>
           </w:p>
         </w:tc>
         <w:tc>
           <w:tcPr>
-            <w:tcW w:w="4678" w:type="dxa"/>
+            <w:tcW w:w="4394" w:type="dxa"/>
           </w:tcPr>
+          <w:p>
+            <w:pPr>
+              <w:rPr>
+                <w:rFonts w:hint="eastAsia"/>
+                <w:lang w:eastAsia="ko-KR"/>
+              </w:rPr>
+            </w:pPr>
+            <w:r>
+              <w:rPr>
+                <w:rFonts w:hint="eastAsia"/>
+                <w:lang w:eastAsia="ko-KR"/>
+              </w:rPr>
+              <w:t>페이지</w:t>
+            </w:r>
+            <w:r>
+              <w:rPr>
+                <w:rFonts w:hint="eastAsia"/>
+                <w:lang w:eastAsia="ko-KR"/>
+              </w:rPr>
+              <w:t xml:space="preserve"> </w:t>
+            </w:r>
+            <w:r>
+              <w:rPr>
+                <w:rFonts w:hint="eastAsia"/>
+                <w:lang w:eastAsia="ko-KR"/>
+              </w:rPr>
+              <w:t>생성은</w:t>
+            </w:r>
+            <w:r>
+              <w:rPr>
+                <w:rFonts w:hint="eastAsia"/>
+                <w:lang w:eastAsia="ko-KR"/>
+              </w:rPr>
+              <w:t xml:space="preserve"> </w:t>
+            </w:r>
+            <w:r>
+              <w:rPr>
+                <w:rFonts w:hint="eastAsia"/>
+                <w:lang w:eastAsia="ko-KR"/>
+              </w:rPr>
+              <w:t>컨트롤러에서</w:t>
+            </w:r>
+            <w:r>
+              <w:rPr>
+                <w:rFonts w:hint="eastAsia"/>
+                <w:lang w:eastAsia="ko-KR"/>
+              </w:rPr>
+              <w:t xml:space="preserve"> </w:t>
+            </w:r>
+            <w:proofErr w:type="spellStart"/>
+            <w:r>
+              <w:rPr>
+                <w:rFonts w:hint="eastAsia"/>
+                <w:lang w:eastAsia="ko-KR"/>
+              </w:rPr>
+              <w:t>요청받은것들을</w:t>
+            </w:r>
+            <w:proofErr w:type="spellEnd"/>
+            <w:r>
+              <w:rPr>
+                <w:rFonts w:hint="eastAsia"/>
+                <w:lang w:eastAsia="ko-KR"/>
+              </w:rPr>
+              <w:t xml:space="preserve"> </w:t>
+            </w:r>
+            <w:r>
+              <w:rPr>
+                <w:rFonts w:hint="eastAsia"/>
+                <w:lang w:eastAsia="ko-KR"/>
+              </w:rPr>
+              <w:t>바탕으로</w:t>
+            </w:r>
+            <w:r>
+              <w:rPr>
+                <w:rFonts w:hint="eastAsia"/>
+                <w:lang w:eastAsia="ko-KR"/>
+              </w:rPr>
+              <w:t xml:space="preserve"> </w:t>
+            </w:r>
+            <w:r>
+              <w:rPr>
+                <w:rFonts w:hint="eastAsia"/>
+                <w:lang w:eastAsia="ko-KR"/>
+              </w:rPr>
+              <w:t>알맞은</w:t>
+            </w:r>
+            <w:r>
+              <w:rPr>
+                <w:rFonts w:hint="eastAsia"/>
+                <w:lang w:eastAsia="ko-KR"/>
+              </w:rPr>
+              <w:t xml:space="preserve"> </w:t>
+            </w:r>
+            <w:r>
+              <w:rPr>
+                <w:rFonts w:hint="eastAsia"/>
+                <w:lang w:eastAsia="ko-KR"/>
+              </w:rPr>
+              <w:t>인터페이스</w:t>
+            </w:r>
+            <w:r>
+              <w:rPr>
+                <w:rFonts w:hint="eastAsia"/>
+                <w:lang w:eastAsia="ko-KR"/>
+              </w:rPr>
+              <w:t xml:space="preserve"> </w:t>
+            </w:r>
+            <w:r>
+              <w:rPr>
+                <w:rFonts w:hint="eastAsia"/>
+                <w:lang w:eastAsia="ko-KR"/>
+              </w:rPr>
+              <w:t>페이지를</w:t>
+            </w:r>
+            <w:r>
+              <w:rPr>
+                <w:rFonts w:hint="eastAsia"/>
+                <w:lang w:eastAsia="ko-KR"/>
+              </w:rPr>
+              <w:t xml:space="preserve"> </w:t>
+            </w:r>
+            <w:r>
+              <w:rPr>
+                <w:rFonts w:hint="eastAsia"/>
+                <w:lang w:eastAsia="ko-KR"/>
+              </w:rPr>
+              <w:t>준비한다</w:t>
+            </w:r>
+            <w:r>
+              <w:rPr>
+                <w:rFonts w:hint="eastAsia"/>
+                <w:lang w:eastAsia="ko-KR"/>
+              </w:rPr>
+              <w:t>.</w:t>
+            </w:r>
+          </w:p>
+        </w:tc>
+        <w:tc>
+          <w:tcPr>
+            <w:tcW w:w="2075" w:type="dxa"/>
+          </w:tcPr>
+          <w:p>
+            <w:pPr>
+              <w:rPr>
+                <w:lang w:eastAsia="ko-KR"/>
+              </w:rPr>
+            </w:pPr>
+            <w:r>
+              <w:rPr>
+                <w:rFonts w:hint="eastAsia"/>
+                <w:lang w:eastAsia="ko-KR"/>
+              </w:rPr>
+              <w:t>준비</w:t>
+            </w:r>
+          </w:p>
+        </w:tc>
+      </w:tr>
+      <w:tr>
+        <w:trPr>
+          <w:trHeight w:val="600"/>
+        </w:trPr>
+        <w:tc>
+          <w:tcPr>
+            <w:tcW w:w="2547" w:type="dxa"/>
+          </w:tcPr>
+          <w:p>
+            <w:pPr>
+              <w:rPr>
+                <w:lang w:eastAsia="ko-KR"/>
+              </w:rPr>
+            </w:pPr>
+            <w:r>
+              <w:rPr>
+                <w:rFonts w:hint="eastAsia"/>
+                <w:lang w:eastAsia="ko-KR"/>
+              </w:rPr>
+              <w:t>인터페이스페이지</w:t>
+            </w:r>
+            <w:r>
+              <w:rPr>
+                <w:rFonts w:hint="eastAsia"/>
+                <w:lang w:eastAsia="ko-KR"/>
+              </w:rPr>
+              <w:t xml:space="preserve"> </w:t>
+            </w:r>
+          </w:p>
+          <w:p>
+            <w:pPr>
+              <w:rPr>
+                <w:lang w:eastAsia="ko-KR"/>
+              </w:rPr>
+            </w:pPr>
+            <w:r>
+              <w:rPr>
+                <w:lang w:eastAsia="ko-KR"/>
+              </w:rPr>
+              <w:t xml:space="preserve">&lt;-&gt; </w:t>
+            </w:r>
+            <w:r>
+              <w:rPr>
+                <w:rFonts w:hint="eastAsia"/>
+                <w:lang w:eastAsia="ko-KR"/>
+              </w:rPr>
+              <w:t>예외</w:t>
+            </w:r>
+            <w:r>
+              <w:rPr>
+                <w:rFonts w:hint="eastAsia"/>
+                <w:lang w:eastAsia="ko-KR"/>
+              </w:rPr>
+              <w:t xml:space="preserve"> </w:t>
+            </w:r>
+            <w:r>
+              <w:rPr>
+                <w:rFonts w:hint="eastAsia"/>
+                <w:lang w:eastAsia="ko-KR"/>
+              </w:rPr>
+              <w:t>페이지</w:t>
+            </w:r>
+          </w:p>
+        </w:tc>
+        <w:tc>
+          <w:tcPr>
+            <w:tcW w:w="4394" w:type="dxa"/>
+          </w:tcPr>
+          <w:p>
+            <w:pPr>
+              <w:rPr>
+                <w:rFonts w:hint="eastAsia"/>
+                <w:lang w:eastAsia="ko-KR"/>
+              </w:rPr>
+            </w:pPr>
+            <w:r>
+              <w:rPr>
+                <w:rFonts w:hint="eastAsia"/>
+                <w:lang w:eastAsia="ko-KR"/>
+              </w:rPr>
+              <w:t>페이지</w:t>
+            </w:r>
+            <w:r>
+              <w:rPr>
+                <w:rFonts w:hint="eastAsia"/>
+                <w:lang w:eastAsia="ko-KR"/>
+              </w:rPr>
+              <w:t xml:space="preserve"> </w:t>
+            </w:r>
+            <w:r>
+              <w:rPr>
+                <w:rFonts w:hint="eastAsia"/>
+                <w:lang w:eastAsia="ko-KR"/>
+              </w:rPr>
+              <w:t>생성은</w:t>
+            </w:r>
+            <w:r>
+              <w:rPr>
+                <w:rFonts w:hint="eastAsia"/>
+                <w:lang w:eastAsia="ko-KR"/>
+              </w:rPr>
+              <w:t xml:space="preserve"> </w:t>
+            </w:r>
+            <w:r>
+              <w:rPr>
+                <w:rFonts w:hint="eastAsia"/>
+                <w:lang w:eastAsia="ko-KR"/>
+              </w:rPr>
+              <w:t>컨트롤러에서</w:t>
+            </w:r>
+            <w:r>
+              <w:rPr>
+                <w:rFonts w:hint="eastAsia"/>
+                <w:lang w:eastAsia="ko-KR"/>
+              </w:rPr>
+              <w:t xml:space="preserve"> </w:t>
+            </w:r>
+            <w:proofErr w:type="spellStart"/>
+            <w:r>
+              <w:rPr>
+                <w:rFonts w:hint="eastAsia"/>
+                <w:lang w:eastAsia="ko-KR"/>
+              </w:rPr>
+              <w:t>요청받은것들을</w:t>
+            </w:r>
+            <w:proofErr w:type="spellEnd"/>
+            <w:r>
+              <w:rPr>
+                <w:rFonts w:hint="eastAsia"/>
+                <w:lang w:eastAsia="ko-KR"/>
+              </w:rPr>
+              <w:t xml:space="preserve"> </w:t>
+            </w:r>
+            <w:r>
+              <w:rPr>
+                <w:rFonts w:hint="eastAsia"/>
+                <w:lang w:eastAsia="ko-KR"/>
+              </w:rPr>
+              <w:t>바탕으로</w:t>
+            </w:r>
+            <w:r>
+              <w:rPr>
+                <w:rFonts w:hint="eastAsia"/>
+                <w:lang w:eastAsia="ko-KR"/>
+              </w:rPr>
+              <w:t xml:space="preserve"> </w:t>
+            </w:r>
+            <w:r>
+              <w:rPr>
+                <w:rFonts w:hint="eastAsia"/>
+                <w:lang w:eastAsia="ko-KR"/>
+              </w:rPr>
+              <w:t>예외</w:t>
+            </w:r>
+            <w:r>
+              <w:rPr>
+                <w:rFonts w:hint="eastAsia"/>
+                <w:lang w:eastAsia="ko-KR"/>
+              </w:rPr>
+              <w:t xml:space="preserve"> </w:t>
+            </w:r>
+            <w:r>
+              <w:rPr>
+                <w:rFonts w:hint="eastAsia"/>
+                <w:lang w:eastAsia="ko-KR"/>
+              </w:rPr>
+              <w:t>페이지를</w:t>
+            </w:r>
+            <w:r>
+              <w:rPr>
+                <w:rFonts w:hint="eastAsia"/>
+                <w:lang w:eastAsia="ko-KR"/>
+              </w:rPr>
+              <w:t xml:space="preserve"> </w:t>
+            </w:r>
+            <w:r>
+              <w:rPr>
+                <w:rFonts w:hint="eastAsia"/>
+                <w:lang w:eastAsia="ko-KR"/>
+              </w:rPr>
+              <w:t>준비한다</w:t>
+            </w:r>
+            <w:r>
+              <w:rPr>
+                <w:rFonts w:hint="eastAsia"/>
+                <w:lang w:eastAsia="ko-KR"/>
+              </w:rPr>
+              <w:t>.</w:t>
+            </w:r>
+          </w:p>
+        </w:tc>
+        <w:tc>
+          <w:tcPr>
+            <w:tcW w:w="2075" w:type="dxa"/>
+          </w:tcPr>
+          <w:p>
+            <w:pPr>
+              <w:rPr>
+                <w:lang w:eastAsia="ko-KR"/>
+              </w:rPr>
+            </w:pPr>
+            <w:r>
+              <w:rPr>
+                <w:rFonts w:hint="eastAsia"/>
+                <w:lang w:eastAsia="ko-KR"/>
+              </w:rPr>
+              <w:t>준비</w:t>
+            </w:r>
+          </w:p>
+        </w:tc>
+      </w:tr>
+      <w:tr>
+        <w:trPr>
+          <w:trHeight w:val="600"/>
+        </w:trPr>
+        <w:tc>
+          <w:tcPr>
+            <w:tcW w:w="2547" w:type="dxa"/>
+          </w:tcPr>
+          <w:p>
+            <w:pPr>
+              <w:rPr>
+                <w:lang w:eastAsia="ko-KR"/>
+              </w:rPr>
+            </w:pPr>
+            <w:r>
+              <w:rPr>
+                <w:rFonts w:hint="eastAsia"/>
+                <w:lang w:eastAsia="ko-KR"/>
+              </w:rPr>
+              <w:t>컨트롤러</w:t>
+            </w:r>
+          </w:p>
+          <w:p>
+            <w:pPr>
+              <w:rPr>
+                <w:lang w:eastAsia="ko-KR"/>
+              </w:rPr>
+            </w:pPr>
+            <w:r>
+              <w:rPr>
+                <w:rFonts w:hint="eastAsia"/>
+                <w:lang w:eastAsia="ko-KR"/>
+              </w:rPr>
+              <w:t>&lt;</w:t>
+            </w:r>
+            <w:r>
+              <w:rPr>
+                <w:lang w:eastAsia="ko-KR"/>
+              </w:rPr>
+              <w:t>-&gt;</w:t>
+            </w:r>
+            <w:r>
+              <w:rPr>
+                <w:rFonts w:hint="eastAsia"/>
+                <w:lang w:eastAsia="ko-KR"/>
+              </w:rPr>
+              <w:t>인터페이스페이지</w:t>
+            </w:r>
+          </w:p>
+        </w:tc>
+        <w:tc>
+          <w:tcPr>
+            <w:tcW w:w="4394" w:type="dxa"/>
+          </w:tcPr>
+          <w:p>
+            <w:pPr>
+              <w:rPr>
+                <w:rFonts w:hint="eastAsia"/>
+                <w:lang w:eastAsia="ko-KR"/>
+              </w:rPr>
+            </w:pPr>
+            <w:r>
+              <w:rPr>
+                <w:rFonts w:hint="eastAsia"/>
+                <w:lang w:eastAsia="ko-KR"/>
+              </w:rPr>
+              <w:t>컨트롤러는</w:t>
+            </w:r>
+            <w:r>
+              <w:rPr>
+                <w:rFonts w:hint="eastAsia"/>
+                <w:lang w:eastAsia="ko-KR"/>
+              </w:rPr>
+              <w:t xml:space="preserve"> </w:t>
+            </w:r>
+            <w:r>
+              <w:rPr>
+                <w:rFonts w:hint="eastAsia"/>
+                <w:lang w:eastAsia="ko-KR"/>
+              </w:rPr>
+              <w:t>페이지</w:t>
+            </w:r>
+            <w:r>
+              <w:rPr>
+                <w:rFonts w:hint="eastAsia"/>
+                <w:lang w:eastAsia="ko-KR"/>
+              </w:rPr>
+              <w:t xml:space="preserve"> </w:t>
+            </w:r>
+            <w:r>
+              <w:rPr>
+                <w:rFonts w:hint="eastAsia"/>
+                <w:lang w:eastAsia="ko-KR"/>
+              </w:rPr>
+              <w:t>생성이</w:t>
+            </w:r>
+            <w:r>
+              <w:rPr>
+                <w:rFonts w:hint="eastAsia"/>
+                <w:lang w:eastAsia="ko-KR"/>
+              </w:rPr>
+              <w:t xml:space="preserve"> </w:t>
+            </w:r>
+            <w:r>
+              <w:rPr>
+                <w:rFonts w:hint="eastAsia"/>
+                <w:lang w:eastAsia="ko-KR"/>
+              </w:rPr>
+              <w:t>준비한</w:t>
+            </w:r>
+            <w:r>
+              <w:rPr>
+                <w:rFonts w:hint="eastAsia"/>
+                <w:lang w:eastAsia="ko-KR"/>
+              </w:rPr>
+              <w:t xml:space="preserve"> </w:t>
+            </w:r>
+            <w:r>
+              <w:rPr>
+                <w:rFonts w:hint="eastAsia"/>
+                <w:lang w:eastAsia="ko-KR"/>
+              </w:rPr>
+              <w:t>인터페이스</w:t>
+            </w:r>
+            <w:r>
+              <w:rPr>
+                <w:rFonts w:hint="eastAsia"/>
+                <w:lang w:eastAsia="ko-KR"/>
+              </w:rPr>
+              <w:t xml:space="preserve"> </w:t>
+            </w:r>
+            <w:r>
+              <w:rPr>
+                <w:rFonts w:hint="eastAsia"/>
+                <w:lang w:eastAsia="ko-KR"/>
+              </w:rPr>
+              <w:t>페이지를</w:t>
+            </w:r>
+            <w:r>
+              <w:rPr>
+                <w:rFonts w:hint="eastAsia"/>
+                <w:lang w:eastAsia="ko-KR"/>
+              </w:rPr>
+              <w:t xml:space="preserve"> </w:t>
+            </w:r>
+            <w:r>
+              <w:rPr>
+                <w:rFonts w:hint="eastAsia"/>
+                <w:lang w:eastAsia="ko-KR"/>
+              </w:rPr>
+              <w:t>게시한다</w:t>
+            </w:r>
+            <w:r>
+              <w:rPr>
+                <w:rFonts w:hint="eastAsia"/>
+                <w:lang w:eastAsia="ko-KR"/>
+              </w:rPr>
+              <w:t>.</w:t>
+            </w:r>
+          </w:p>
           <w:p>
             <w:pPr>
               <w:rPr>
@@ -3894,6 +4262,13 @@
                 <w:lang w:eastAsia="ko-KR"/>
               </w:rPr>
             </w:pPr>
+            <w:r>
+              <w:rPr>
+                <w:rFonts w:hint="eastAsia"/>
+                <w:lang w:eastAsia="ko-KR"/>
+              </w:rPr>
+              <w:t>게시</w:t>
+            </w:r>
           </w:p>
         </w:tc>
       </w:tr>
@@ -3903,7 +4278,7 @@
         </w:trPr>
         <w:tc>
           <w:tcPr>
-            <w:tcW w:w="2263" w:type="dxa"/>
+            <w:tcW w:w="2547" w:type="dxa"/>
           </w:tcPr>
           <w:p>
             <w:pPr>
@@ -3911,18 +4286,261 @@
                 <w:lang w:eastAsia="ko-KR"/>
               </w:rPr>
             </w:pPr>
+            <w:r>
+              <w:rPr>
+                <w:rFonts w:hint="eastAsia"/>
+                <w:lang w:eastAsia="ko-KR"/>
+              </w:rPr>
+              <w:t>페이지</w:t>
+            </w:r>
+            <w:r>
+              <w:rPr>
+                <w:rFonts w:hint="eastAsia"/>
+                <w:lang w:eastAsia="ko-KR"/>
+              </w:rPr>
+              <w:t xml:space="preserve"> </w:t>
+            </w:r>
+            <w:r>
+              <w:rPr>
+                <w:rFonts w:hint="eastAsia"/>
+                <w:lang w:eastAsia="ko-KR"/>
+              </w:rPr>
+              <w:t>생성</w:t>
+            </w:r>
+            <w:r>
+              <w:rPr>
+                <w:rFonts w:hint="eastAsia"/>
+                <w:lang w:eastAsia="ko-KR"/>
+              </w:rPr>
+              <w:t xml:space="preserve"> </w:t>
+            </w:r>
+          </w:p>
+          <w:p>
+            <w:pPr>
+              <w:rPr>
+                <w:rFonts w:hint="eastAsia"/>
+                <w:lang w:eastAsia="ko-KR"/>
+              </w:rPr>
+            </w:pPr>
+            <w:r>
+              <w:rPr>
+                <w:rFonts w:hint="eastAsia"/>
+                <w:lang w:eastAsia="ko-KR"/>
+              </w:rPr>
+              <w:t>&lt;</w:t>
+            </w:r>
+            <w:r>
+              <w:rPr>
+                <w:lang w:eastAsia="ko-KR"/>
+              </w:rPr>
+              <w:t xml:space="preserve">-&gt; </w:t>
+            </w:r>
+            <w:r>
+              <w:rPr>
+                <w:rFonts w:hint="eastAsia"/>
+                <w:lang w:eastAsia="ko-KR"/>
+              </w:rPr>
+              <w:t>컨트롤러</w:t>
+            </w:r>
           </w:p>
         </w:tc>
         <w:tc>
           <w:tcPr>
-            <w:tcW w:w="4678" w:type="dxa"/>
+            <w:tcW w:w="4394" w:type="dxa"/>
           </w:tcPr>
           <w:p>
             <w:pPr>
               <w:rPr>
+                <w:rFonts w:hint="eastAsia"/>
                 <w:lang w:eastAsia="ko-KR"/>
               </w:rPr>
             </w:pPr>
+            <w:r>
+              <w:rPr>
+                <w:rFonts w:hint="eastAsia"/>
+                <w:lang w:eastAsia="ko-KR"/>
+              </w:rPr>
+              <w:t>컨트롤러는</w:t>
+            </w:r>
+            <w:r>
+              <w:rPr>
+                <w:rFonts w:hint="eastAsia"/>
+                <w:lang w:eastAsia="ko-KR"/>
+              </w:rPr>
+              <w:t xml:space="preserve"> </w:t>
+            </w:r>
+            <w:proofErr w:type="spellStart"/>
+            <w:r>
+              <w:rPr>
+                <w:rFonts w:hint="eastAsia"/>
+                <w:lang w:eastAsia="ko-KR"/>
+              </w:rPr>
+              <w:t>수신받았던</w:t>
+            </w:r>
+            <w:proofErr w:type="spellEnd"/>
+            <w:r>
+              <w:rPr>
+                <w:rFonts w:hint="eastAsia"/>
+                <w:lang w:eastAsia="ko-KR"/>
+              </w:rPr>
+              <w:t xml:space="preserve"> </w:t>
+            </w:r>
+            <w:r>
+              <w:rPr>
+                <w:rFonts w:hint="eastAsia"/>
+                <w:lang w:eastAsia="ko-KR"/>
+              </w:rPr>
+              <w:t>것들</w:t>
+            </w:r>
+            <w:r>
+              <w:rPr>
+                <w:rFonts w:hint="eastAsia"/>
+                <w:lang w:eastAsia="ko-KR"/>
+              </w:rPr>
+              <w:t>(</w:t>
+            </w:r>
+            <w:r>
+              <w:rPr>
+                <w:rFonts w:hint="eastAsia"/>
+                <w:lang w:eastAsia="ko-KR"/>
+              </w:rPr>
+              <w:t>다른</w:t>
+            </w:r>
+            <w:r>
+              <w:rPr>
+                <w:rFonts w:hint="eastAsia"/>
+                <w:lang w:eastAsia="ko-KR"/>
+              </w:rPr>
+              <w:t xml:space="preserve"> </w:t>
+            </w:r>
+            <w:r>
+              <w:rPr>
+                <w:rFonts w:hint="eastAsia"/>
+                <w:lang w:eastAsia="ko-KR"/>
+              </w:rPr>
+              <w:t>컴포넌트의</w:t>
+            </w:r>
+            <w:r>
+              <w:rPr>
+                <w:rFonts w:hint="eastAsia"/>
+                <w:lang w:eastAsia="ko-KR"/>
+              </w:rPr>
+              <w:t xml:space="preserve"> </w:t>
+            </w:r>
+            <w:proofErr w:type="spellStart"/>
+            <w:r>
+              <w:rPr>
+                <w:rFonts w:hint="eastAsia"/>
+                <w:lang w:eastAsia="ko-KR"/>
+              </w:rPr>
+              <w:t>입력값</w:t>
+            </w:r>
+            <w:proofErr w:type="spellEnd"/>
+            <w:r>
+              <w:rPr>
+                <w:rFonts w:hint="eastAsia"/>
+                <w:lang w:eastAsia="ko-KR"/>
+              </w:rPr>
+              <w:t>)</w:t>
+            </w:r>
+            <w:r>
+              <w:rPr>
+                <w:rFonts w:hint="eastAsia"/>
+                <w:lang w:eastAsia="ko-KR"/>
+              </w:rPr>
+              <w:t>을</w:t>
+            </w:r>
+            <w:r>
+              <w:rPr>
+                <w:rFonts w:hint="eastAsia"/>
+                <w:lang w:eastAsia="ko-KR"/>
+              </w:rPr>
+              <w:t xml:space="preserve"> </w:t>
+            </w:r>
+            <w:r>
+              <w:rPr>
+                <w:rFonts w:hint="eastAsia"/>
+                <w:lang w:eastAsia="ko-KR"/>
+              </w:rPr>
+              <w:t>바탕으로</w:t>
+            </w:r>
+            <w:r>
+              <w:rPr>
+                <w:rFonts w:hint="eastAsia"/>
+                <w:lang w:eastAsia="ko-KR"/>
+              </w:rPr>
+              <w:t xml:space="preserve"> </w:t>
+            </w:r>
+            <w:r>
+              <w:rPr>
+                <w:rFonts w:hint="eastAsia"/>
+                <w:lang w:eastAsia="ko-KR"/>
+              </w:rPr>
+              <w:t>페이지</w:t>
+            </w:r>
+            <w:r>
+              <w:rPr>
+                <w:rFonts w:hint="eastAsia"/>
+                <w:lang w:eastAsia="ko-KR"/>
+              </w:rPr>
+              <w:t xml:space="preserve"> </w:t>
+            </w:r>
+            <w:r>
+              <w:rPr>
+                <w:rFonts w:hint="eastAsia"/>
+                <w:lang w:eastAsia="ko-KR"/>
+              </w:rPr>
+              <w:t>생성에게</w:t>
+            </w:r>
+            <w:r>
+              <w:rPr>
+                <w:rFonts w:hint="eastAsia"/>
+                <w:lang w:eastAsia="ko-KR"/>
+              </w:rPr>
+              <w:t xml:space="preserve"> </w:t>
+            </w:r>
+            <w:r>
+              <w:rPr>
+                <w:rFonts w:hint="eastAsia"/>
+                <w:lang w:eastAsia="ko-KR"/>
+              </w:rPr>
+              <w:t>페이지를</w:t>
+            </w:r>
+            <w:r>
+              <w:rPr>
+                <w:rFonts w:hint="eastAsia"/>
+                <w:lang w:eastAsia="ko-KR"/>
+              </w:rPr>
+              <w:t xml:space="preserve"> </w:t>
+            </w:r>
+            <w:r>
+              <w:rPr>
+                <w:rFonts w:hint="eastAsia"/>
+                <w:lang w:eastAsia="ko-KR"/>
+              </w:rPr>
+              <w:t>생성을</w:t>
+            </w:r>
+            <w:r>
+              <w:rPr>
+                <w:rFonts w:hint="eastAsia"/>
+                <w:lang w:eastAsia="ko-KR"/>
+              </w:rPr>
+              <w:t xml:space="preserve"> </w:t>
+            </w:r>
+            <w:r>
+              <w:rPr>
+                <w:rFonts w:hint="eastAsia"/>
+                <w:lang w:eastAsia="ko-KR"/>
+              </w:rPr>
+              <w:t>요청한다</w:t>
+            </w:r>
+            <w:r>
+              <w:rPr>
+                <w:rFonts w:hint="eastAsia"/>
+                <w:lang w:eastAsia="ko-KR"/>
+              </w:rPr>
+              <w:t>.</w:t>
+            </w:r>
           </w:p>
         </w:tc>
         <w:tc>
@@ -3935,6 +4553,13 @@
                 <w:lang w:eastAsia="ko-KR"/>
               </w:rPr>
             </w:pPr>
+            <w:r>
+              <w:rPr>
+                <w:rFonts w:hint="eastAsia"/>
+                <w:lang w:eastAsia="ko-KR"/>
+              </w:rPr>
+              <w:t>요청</w:t>
+            </w:r>
           </w:p>
         </w:tc>
       </w:tr>
@@ -3944,7 +4569,7 @@
         </w:trPr>
         <w:tc>
           <w:tcPr>
-            <w:tcW w:w="2263" w:type="dxa"/>
+            <w:tcW w:w="2547" w:type="dxa"/>
           </w:tcPr>
           <w:p>
             <w:pPr>
@@ -3952,11 +4577,75 @@
                 <w:lang w:eastAsia="ko-KR"/>
               </w:rPr>
             </w:pPr>
+            <w:r>
+              <w:rPr>
+                <w:rFonts w:hint="eastAsia"/>
+                <w:lang w:eastAsia="ko-KR"/>
+              </w:rPr>
+              <w:lastRenderedPageBreak/>
+              <w:t>개수</w:t>
+            </w:r>
+            <w:r>
+              <w:rPr>
+                <w:rFonts w:hint="eastAsia"/>
+                <w:lang w:eastAsia="ko-KR"/>
+              </w:rPr>
+              <w:t xml:space="preserve"> </w:t>
+            </w:r>
+            <w:r>
+              <w:rPr>
+                <w:rFonts w:hint="eastAsia"/>
+                <w:lang w:eastAsia="ko-KR"/>
+              </w:rPr>
+              <w:t>조절</w:t>
+            </w:r>
+            <w:r>
+              <w:rPr>
+                <w:rFonts w:hint="eastAsia"/>
+                <w:lang w:eastAsia="ko-KR"/>
+              </w:rPr>
+              <w:t xml:space="preserve"> </w:t>
+            </w:r>
+            <w:r>
+              <w:rPr>
+                <w:rFonts w:hint="eastAsia"/>
+                <w:lang w:eastAsia="ko-KR"/>
+              </w:rPr>
+              <w:t>요청</w:t>
+            </w:r>
+          </w:p>
+          <w:p>
+            <w:pPr>
+              <w:rPr>
+                <w:rFonts w:hint="eastAsia"/>
+                <w:lang w:eastAsia="ko-KR"/>
+              </w:rPr>
+            </w:pPr>
+            <w:r>
+              <w:rPr>
+                <w:rFonts w:hint="eastAsia"/>
+                <w:lang w:eastAsia="ko-KR"/>
+              </w:rPr>
+              <w:t>&lt;</w:t>
+            </w:r>
+            <w:r>
+              <w:rPr>
+                <w:lang w:eastAsia="ko-KR"/>
+              </w:rPr>
+              <w:t xml:space="preserve">-&gt; </w:t>
+            </w:r>
+            <w:r>
+              <w:rPr>
+                <w:rFonts w:hint="eastAsia"/>
+                <w:lang w:eastAsia="ko-KR"/>
+              </w:rPr>
+              <w:t>컨트롤러</w:t>
+            </w:r>
           </w:p>
         </w:tc>
         <w:tc>
           <w:tcPr>
-            <w:tcW w:w="4678" w:type="dxa"/>
+            <w:tcW w:w="4394" w:type="dxa"/>
           </w:tcPr>
           <w:p>
             <w:pPr>
@@ -3964,6 +4653,166 @@
                 <w:lang w:eastAsia="ko-KR"/>
               </w:rPr>
             </w:pPr>
+            <w:r>
+              <w:rPr>
+                <w:rFonts w:hint="eastAsia"/>
+                <w:lang w:eastAsia="ko-KR"/>
+              </w:rPr>
+              <w:t>개수조절</w:t>
+            </w:r>
+            <w:r>
+              <w:rPr>
+                <w:rFonts w:hint="eastAsia"/>
+                <w:lang w:eastAsia="ko-KR"/>
+              </w:rPr>
+              <w:t xml:space="preserve"> </w:t>
+            </w:r>
+            <w:r>
+              <w:rPr>
+                <w:rFonts w:hint="eastAsia"/>
+                <w:lang w:eastAsia="ko-KR"/>
+              </w:rPr>
+              <w:t>요청은</w:t>
+            </w:r>
+            <w:r>
+              <w:rPr>
+                <w:rFonts w:hint="eastAsia"/>
+                <w:lang w:eastAsia="ko-KR"/>
+              </w:rPr>
+              <w:t xml:space="preserve"> </w:t>
+            </w:r>
+            <w:r>
+              <w:rPr>
+                <w:lang w:eastAsia="ko-KR"/>
+              </w:rPr>
+              <w:t>UI</w:t>
+            </w:r>
+            <w:r>
+              <w:rPr>
+                <w:rFonts w:hint="eastAsia"/>
+                <w:lang w:eastAsia="ko-KR"/>
+              </w:rPr>
+              <w:t>에</w:t>
+            </w:r>
+            <w:r>
+              <w:rPr>
+                <w:rFonts w:hint="eastAsia"/>
+                <w:lang w:eastAsia="ko-KR"/>
+              </w:rPr>
+              <w:t xml:space="preserve"> </w:t>
+            </w:r>
+            <w:r>
+              <w:rPr>
+                <w:rFonts w:hint="eastAsia"/>
+                <w:lang w:eastAsia="ko-KR"/>
+              </w:rPr>
+              <w:t>등장하는</w:t>
+            </w:r>
+            <w:r>
+              <w:rPr>
+                <w:rFonts w:hint="eastAsia"/>
+                <w:lang w:eastAsia="ko-KR"/>
+              </w:rPr>
+              <w:t xml:space="preserve"> </w:t>
+            </w:r>
+            <w:r>
+              <w:rPr>
+                <w:rFonts w:hint="eastAsia"/>
+                <w:lang w:eastAsia="ko-KR"/>
+              </w:rPr>
+              <w:t>개수</w:t>
+            </w:r>
+            <w:r>
+              <w:rPr>
+                <w:rFonts w:hint="eastAsia"/>
+                <w:lang w:eastAsia="ko-KR"/>
+              </w:rPr>
+              <w:t xml:space="preserve"> </w:t>
+            </w:r>
+            <w:r>
+              <w:rPr>
+                <w:rFonts w:hint="eastAsia"/>
+                <w:lang w:eastAsia="ko-KR"/>
+              </w:rPr>
+              <w:t>조절</w:t>
+            </w:r>
+            <w:r>
+              <w:rPr>
+                <w:rFonts w:hint="eastAsia"/>
+                <w:lang w:eastAsia="ko-KR"/>
+              </w:rPr>
+              <w:t xml:space="preserve"> </w:t>
+            </w:r>
+            <w:r>
+              <w:rPr>
+                <w:rFonts w:hint="eastAsia"/>
+                <w:lang w:eastAsia="ko-KR"/>
+              </w:rPr>
+              <w:t>버튼을</w:t>
+            </w:r>
+            <w:r>
+              <w:rPr>
+                <w:rFonts w:hint="eastAsia"/>
+                <w:lang w:eastAsia="ko-KR"/>
+              </w:rPr>
+              <w:t xml:space="preserve"> </w:t>
+            </w:r>
+            <w:r>
+              <w:rPr>
+                <w:rFonts w:hint="eastAsia"/>
+                <w:lang w:eastAsia="ko-KR"/>
+              </w:rPr>
+              <w:t>통해</w:t>
+            </w:r>
+            <w:r>
+              <w:rPr>
+                <w:rFonts w:hint="eastAsia"/>
+                <w:lang w:eastAsia="ko-KR"/>
+              </w:rPr>
+              <w:t xml:space="preserve"> </w:t>
+            </w:r>
+            <w:r>
+              <w:rPr>
+                <w:rFonts w:hint="eastAsia"/>
+                <w:lang w:eastAsia="ko-KR"/>
+              </w:rPr>
+              <w:t>컨트롤러에게</w:t>
+            </w:r>
+            <w:r>
+              <w:rPr>
+                <w:rFonts w:hint="eastAsia"/>
+                <w:lang w:eastAsia="ko-KR"/>
+              </w:rPr>
+              <w:t xml:space="preserve"> </w:t>
+            </w:r>
+            <w:r>
+              <w:rPr>
+                <w:rFonts w:hint="eastAsia"/>
+                <w:lang w:eastAsia="ko-KR"/>
+              </w:rPr>
+              <w:t>데이터를</w:t>
+            </w:r>
+            <w:r>
+              <w:rPr>
+                <w:rFonts w:hint="eastAsia"/>
+                <w:lang w:eastAsia="ko-KR"/>
+              </w:rPr>
+              <w:t xml:space="preserve"> </w:t>
+            </w:r>
+            <w:r>
+              <w:rPr>
+                <w:rFonts w:hint="eastAsia"/>
+                <w:lang w:eastAsia="ko-KR"/>
+              </w:rPr>
+              <w:t>수신한다</w:t>
+            </w:r>
+            <w:r>
+              <w:rPr>
+                <w:rFonts w:hint="eastAsia"/>
+                <w:lang w:eastAsia="ko-KR"/>
+              </w:rPr>
+              <w:t>.</w:t>
+            </w:r>
           </w:p>
         </w:tc>
         <w:tc>
@@ -3973,9 +4822,17 @@
           <w:p>
             <w:pPr>
               <w:rPr>
+                <w:rFonts w:hint="eastAsia"/>
                 <w:lang w:eastAsia="ko-KR"/>
               </w:rPr>
             </w:pPr>
+            <w:r>
+              <w:rPr>
+                <w:rFonts w:hint="eastAsia"/>
+                <w:lang w:eastAsia="ko-KR"/>
+              </w:rPr>
+              <w:t>수신</w:t>
+            </w:r>
           </w:p>
         </w:tc>
       </w:tr>
@@ -3985,7 +4842,7 @@
         </w:trPr>
         <w:tc>
           <w:tcPr>
-            <w:tcW w:w="2263" w:type="dxa"/>
+            <w:tcW w:w="2547" w:type="dxa"/>
           </w:tcPr>
           <w:p>
             <w:pPr>
@@ -3993,11 +4850,74 @@
                 <w:lang w:eastAsia="ko-KR"/>
               </w:rPr>
             </w:pPr>
+            <w:r>
+              <w:rPr>
+                <w:rFonts w:hint="eastAsia"/>
+                <w:lang w:eastAsia="ko-KR"/>
+              </w:rPr>
+              <w:t>메뉴</w:t>
+            </w:r>
+            <w:r>
+              <w:rPr>
+                <w:rFonts w:hint="eastAsia"/>
+                <w:lang w:eastAsia="ko-KR"/>
+              </w:rPr>
+              <w:t xml:space="preserve"> </w:t>
+            </w:r>
+            <w:r>
+              <w:rPr>
+                <w:rFonts w:hint="eastAsia"/>
+                <w:lang w:eastAsia="ko-KR"/>
+              </w:rPr>
+              <w:t>담기</w:t>
+            </w:r>
+            <w:r>
+              <w:rPr>
+                <w:rFonts w:hint="eastAsia"/>
+                <w:lang w:eastAsia="ko-KR"/>
+              </w:rPr>
+              <w:t xml:space="preserve"> </w:t>
+            </w:r>
+            <w:r>
+              <w:rPr>
+                <w:rFonts w:hint="eastAsia"/>
+                <w:lang w:eastAsia="ko-KR"/>
+              </w:rPr>
+              <w:t>요청</w:t>
+            </w:r>
+          </w:p>
+          <w:p>
+            <w:pPr>
+              <w:rPr>
+                <w:rFonts w:hint="eastAsia"/>
+                <w:lang w:eastAsia="ko-KR"/>
+              </w:rPr>
+            </w:pPr>
+            <w:r>
+              <w:rPr>
+                <w:rFonts w:hint="eastAsia"/>
+                <w:lang w:eastAsia="ko-KR"/>
+              </w:rPr>
+              <w:t>&lt;</w:t>
+            </w:r>
+            <w:r>
+              <w:rPr>
+                <w:lang w:eastAsia="ko-KR"/>
+              </w:rPr>
+              <w:t xml:space="preserve">-&gt; </w:t>
+            </w:r>
+            <w:r>
+              <w:rPr>
+                <w:rFonts w:hint="eastAsia"/>
+                <w:lang w:eastAsia="ko-KR"/>
+              </w:rPr>
+              <w:t>컨트롤러</w:t>
+            </w:r>
           </w:p>
         </w:tc>
         <w:tc>
           <w:tcPr>
-            <w:tcW w:w="4678" w:type="dxa"/>
+            <w:tcW w:w="4394" w:type="dxa"/>
           </w:tcPr>
           <w:p>
             <w:pPr>
@@ -4005,6 +4925,152 @@
                 <w:lang w:eastAsia="ko-KR"/>
               </w:rPr>
             </w:pPr>
+            <w:r>
+              <w:rPr>
+                <w:rFonts w:hint="eastAsia"/>
+                <w:lang w:eastAsia="ko-KR"/>
+              </w:rPr>
+              <w:t>개수조절</w:t>
+            </w:r>
+            <w:r>
+              <w:rPr>
+                <w:rFonts w:hint="eastAsia"/>
+                <w:lang w:eastAsia="ko-KR"/>
+              </w:rPr>
+              <w:t xml:space="preserve"> </w:t>
+            </w:r>
+            <w:r>
+              <w:rPr>
+                <w:rFonts w:hint="eastAsia"/>
+                <w:lang w:eastAsia="ko-KR"/>
+              </w:rPr>
+              <w:t>요청은</w:t>
+            </w:r>
+            <w:r>
+              <w:rPr>
+                <w:rFonts w:hint="eastAsia"/>
+                <w:lang w:eastAsia="ko-KR"/>
+              </w:rPr>
+              <w:t xml:space="preserve"> </w:t>
+            </w:r>
+            <w:r>
+              <w:rPr>
+                <w:lang w:eastAsia="ko-KR"/>
+              </w:rPr>
+              <w:t>UI</w:t>
+            </w:r>
+            <w:r>
+              <w:rPr>
+                <w:rFonts w:hint="eastAsia"/>
+                <w:lang w:eastAsia="ko-KR"/>
+              </w:rPr>
+              <w:t>에</w:t>
+            </w:r>
+            <w:r>
+              <w:rPr>
+                <w:rFonts w:hint="eastAsia"/>
+                <w:lang w:eastAsia="ko-KR"/>
+              </w:rPr>
+              <w:t xml:space="preserve"> </w:t>
+            </w:r>
+            <w:r>
+              <w:rPr>
+                <w:rFonts w:hint="eastAsia"/>
+                <w:lang w:eastAsia="ko-KR"/>
+              </w:rPr>
+              <w:t>등장하는</w:t>
+            </w:r>
+            <w:r>
+              <w:rPr>
+                <w:rFonts w:hint="eastAsia"/>
+                <w:lang w:eastAsia="ko-KR"/>
+              </w:rPr>
+              <w:t xml:space="preserve"> </w:t>
+            </w:r>
+            <w:r>
+              <w:rPr>
+                <w:rFonts w:hint="eastAsia"/>
+                <w:lang w:eastAsia="ko-KR"/>
+              </w:rPr>
+              <w:t>담기</w:t>
+            </w:r>
+            <w:r>
+              <w:rPr>
+                <w:rFonts w:hint="eastAsia"/>
+                <w:lang w:eastAsia="ko-KR"/>
+              </w:rPr>
+              <w:t xml:space="preserve"> </w:t>
+            </w:r>
+            <w:r>
+              <w:rPr>
+                <w:rFonts w:hint="eastAsia"/>
+                <w:lang w:eastAsia="ko-KR"/>
+              </w:rPr>
+              <w:t>버튼을</w:t>
+            </w:r>
+            <w:r>
+              <w:rPr>
+                <w:rFonts w:hint="eastAsia"/>
+                <w:lang w:eastAsia="ko-KR"/>
+              </w:rPr>
+              <w:t xml:space="preserve"> </w:t>
+            </w:r>
+            <w:r>
+              <w:rPr>
+                <w:rFonts w:hint="eastAsia"/>
+                <w:lang w:eastAsia="ko-KR"/>
+              </w:rPr>
+              <w:t>통해</w:t>
+            </w:r>
+            <w:r>
+              <w:rPr>
+                <w:rFonts w:hint="eastAsia"/>
+                <w:lang w:eastAsia="ko-KR"/>
+              </w:rPr>
+              <w:t xml:space="preserve"> </w:t>
+            </w:r>
+            <w:r>
+              <w:rPr>
+                <w:rFonts w:hint="eastAsia"/>
+                <w:lang w:eastAsia="ko-KR"/>
+              </w:rPr>
+              <w:t>컨트롤러에게</w:t>
+            </w:r>
+            <w:r>
+              <w:rPr>
+                <w:rFonts w:hint="eastAsia"/>
+                <w:lang w:eastAsia="ko-KR"/>
+              </w:rPr>
+              <w:t xml:space="preserve"> </w:t>
+            </w:r>
+            <w:r>
+              <w:rPr>
+                <w:rFonts w:hint="eastAsia"/>
+                <w:lang w:eastAsia="ko-KR"/>
+              </w:rPr>
+              <w:t>데이터를</w:t>
+            </w:r>
+            <w:r>
+              <w:rPr>
+                <w:rFonts w:hint="eastAsia"/>
+                <w:lang w:eastAsia="ko-KR"/>
+              </w:rPr>
+              <w:t xml:space="preserve"> </w:t>
+            </w:r>
+            <w:r>
+              <w:rPr>
+                <w:rFonts w:hint="eastAsia"/>
+                <w:lang w:eastAsia="ko-KR"/>
+              </w:rPr>
+              <w:t>수신한다</w:t>
+            </w:r>
+            <w:r>
+              <w:rPr>
+                <w:rFonts w:hint="eastAsia"/>
+                <w:lang w:eastAsia="ko-KR"/>
+              </w:rPr>
+              <w:t>.</w:t>
+            </w:r>
           </w:p>
         </w:tc>
         <w:tc>
@@ -4017,6 +5083,13 @@
                 <w:lang w:eastAsia="ko-KR"/>
               </w:rPr>
             </w:pPr>
+            <w:r>
+              <w:rPr>
+                <w:rFonts w:hint="eastAsia"/>
+                <w:lang w:eastAsia="ko-KR"/>
+              </w:rPr>
+              <w:t>수신</w:t>
+            </w:r>
           </w:p>
         </w:tc>
       </w:tr>
@@ -4026,7 +5099,7 @@
         </w:trPr>
         <w:tc>
           <w:tcPr>
-            <w:tcW w:w="2263" w:type="dxa"/>
+            <w:tcW w:w="2547" w:type="dxa"/>
           </w:tcPr>
           <w:p>
             <w:pPr>
@@ -4034,11 +5107,53 @@
                 <w:lang w:eastAsia="ko-KR"/>
               </w:rPr>
             </w:pPr>
+            <w:r>
+              <w:rPr>
+                <w:rFonts w:hint="eastAsia"/>
+                <w:lang w:eastAsia="ko-KR"/>
+              </w:rPr>
+              <w:t>예외페이지</w:t>
+            </w:r>
+            <w:r>
+              <w:rPr>
+                <w:rFonts w:hint="eastAsia"/>
+                <w:lang w:eastAsia="ko-KR"/>
+              </w:rPr>
+              <w:t xml:space="preserve"> </w:t>
+            </w:r>
+          </w:p>
+          <w:p>
+            <w:pPr>
+              <w:rPr>
+                <w:rFonts w:hint="eastAsia"/>
+                <w:lang w:eastAsia="ko-KR"/>
+              </w:rPr>
+            </w:pPr>
+            <w:r>
+              <w:rPr>
+                <w:rFonts w:hint="eastAsia"/>
+                <w:lang w:eastAsia="ko-KR"/>
+              </w:rPr>
+              <w:t>&lt;</w:t>
+            </w:r>
+            <w:r>
+              <w:rPr>
+                <w:lang w:eastAsia="ko-KR"/>
+              </w:rPr>
+              <w:t>-&gt;</w:t>
+            </w:r>
+            <w:r>
+              <w:rPr>
+                <w:rFonts w:hint="eastAsia"/>
+                <w:lang w:eastAsia="ko-KR"/>
+              </w:rPr>
+              <w:t>컨트롤러</w:t>
+            </w:r>
           </w:p>
         </w:tc>
         <w:tc>
           <w:tcPr>
-            <w:tcW w:w="4678" w:type="dxa"/>
+            <w:tcW w:w="4394" w:type="dxa"/>
           </w:tcPr>
           <w:p>
             <w:pPr>
@@ -4046,6 +5161,190 @@
                 <w:lang w:eastAsia="ko-KR"/>
               </w:rPr>
             </w:pPr>
+            <w:r>
+              <w:rPr>
+                <w:rFonts w:hint="eastAsia"/>
+                <w:lang w:eastAsia="ko-KR"/>
+              </w:rPr>
+              <w:t>컨트롤러는</w:t>
+            </w:r>
+            <w:r>
+              <w:rPr>
+                <w:rFonts w:hint="eastAsia"/>
+                <w:lang w:eastAsia="ko-KR"/>
+              </w:rPr>
+              <w:t xml:space="preserve"> </w:t>
+            </w:r>
+            <w:r>
+              <w:rPr>
+                <w:rFonts w:hint="eastAsia"/>
+                <w:lang w:eastAsia="ko-KR"/>
+              </w:rPr>
+              <w:t>수신</w:t>
+            </w:r>
+            <w:r>
+              <w:rPr>
+                <w:rFonts w:hint="eastAsia"/>
+                <w:lang w:eastAsia="ko-KR"/>
+              </w:rPr>
+              <w:t xml:space="preserve"> </w:t>
+            </w:r>
+            <w:r>
+              <w:rPr>
+                <w:rFonts w:hint="eastAsia"/>
+                <w:lang w:eastAsia="ko-KR"/>
+              </w:rPr>
+              <w:t>받았던</w:t>
+            </w:r>
+            <w:r>
+              <w:rPr>
+                <w:rFonts w:hint="eastAsia"/>
+                <w:lang w:eastAsia="ko-KR"/>
+              </w:rPr>
+              <w:t xml:space="preserve"> </w:t>
+            </w:r>
+            <w:r>
+              <w:rPr>
+                <w:rFonts w:hint="eastAsia"/>
+                <w:lang w:eastAsia="ko-KR"/>
+              </w:rPr>
+              <w:t>것들</w:t>
+            </w:r>
+            <w:r>
+              <w:rPr>
+                <w:rFonts w:hint="eastAsia"/>
+                <w:lang w:eastAsia="ko-KR"/>
+              </w:rPr>
+              <w:t>(</w:t>
+            </w:r>
+            <w:r>
+              <w:rPr>
+                <w:rFonts w:hint="eastAsia"/>
+                <w:lang w:eastAsia="ko-KR"/>
+              </w:rPr>
+              <w:t>다른</w:t>
+            </w:r>
+            <w:r>
+              <w:rPr>
+                <w:rFonts w:hint="eastAsia"/>
+                <w:lang w:eastAsia="ko-KR"/>
+              </w:rPr>
+              <w:t xml:space="preserve"> </w:t>
+            </w:r>
+            <w:r>
+              <w:rPr>
+                <w:rFonts w:hint="eastAsia"/>
+                <w:lang w:eastAsia="ko-KR"/>
+              </w:rPr>
+              <w:t>컴포넌트의</w:t>
+            </w:r>
+            <w:r>
+              <w:rPr>
+                <w:rFonts w:hint="eastAsia"/>
+                <w:lang w:eastAsia="ko-KR"/>
+              </w:rPr>
+              <w:t xml:space="preserve"> </w:t>
+            </w:r>
+            <w:proofErr w:type="spellStart"/>
+            <w:r>
+              <w:rPr>
+                <w:rFonts w:hint="eastAsia"/>
+                <w:lang w:eastAsia="ko-KR"/>
+              </w:rPr>
+              <w:t>입력값</w:t>
+            </w:r>
+            <w:proofErr w:type="spellEnd"/>
+            <w:r>
+              <w:rPr>
+                <w:rFonts w:hint="eastAsia"/>
+                <w:lang w:eastAsia="ko-KR"/>
+              </w:rPr>
+              <w:t>)</w:t>
+            </w:r>
+            <w:r>
+              <w:rPr>
+                <w:rFonts w:hint="eastAsia"/>
+                <w:lang w:eastAsia="ko-KR"/>
+              </w:rPr>
+              <w:t>을</w:t>
+            </w:r>
+            <w:r>
+              <w:rPr>
+                <w:rFonts w:hint="eastAsia"/>
+                <w:lang w:eastAsia="ko-KR"/>
+              </w:rPr>
+              <w:t xml:space="preserve"> </w:t>
+            </w:r>
+            <w:r>
+              <w:rPr>
+                <w:rFonts w:hint="eastAsia"/>
+                <w:lang w:eastAsia="ko-KR"/>
+              </w:rPr>
+              <w:t>바탕으로</w:t>
+            </w:r>
+            <w:r>
+              <w:rPr>
+                <w:rFonts w:hint="eastAsia"/>
+                <w:lang w:eastAsia="ko-KR"/>
+              </w:rPr>
+              <w:t xml:space="preserve"> </w:t>
+            </w:r>
+            <w:r>
+              <w:rPr>
+                <w:rFonts w:hint="eastAsia"/>
+                <w:lang w:eastAsia="ko-KR"/>
+              </w:rPr>
+              <w:t>예외페이지에게</w:t>
+            </w:r>
+            <w:r>
+              <w:rPr>
+                <w:rFonts w:hint="eastAsia"/>
+                <w:lang w:eastAsia="ko-KR"/>
+              </w:rPr>
+              <w:t xml:space="preserve"> </w:t>
+            </w:r>
+            <w:r>
+              <w:rPr>
+                <w:rFonts w:hint="eastAsia"/>
+                <w:lang w:eastAsia="ko-KR"/>
+              </w:rPr>
+              <w:t>페이지를</w:t>
+            </w:r>
+            <w:r>
+              <w:rPr>
+                <w:rFonts w:hint="eastAsia"/>
+                <w:lang w:eastAsia="ko-KR"/>
+              </w:rPr>
+              <w:t xml:space="preserve"> </w:t>
+            </w:r>
+            <w:r>
+              <w:rPr>
+                <w:rFonts w:hint="eastAsia"/>
+                <w:lang w:eastAsia="ko-KR"/>
+              </w:rPr>
+              <w:t>생성을</w:t>
+            </w:r>
+            <w:r>
+              <w:rPr>
+                <w:rFonts w:hint="eastAsia"/>
+                <w:lang w:eastAsia="ko-KR"/>
+              </w:rPr>
+              <w:t xml:space="preserve"> </w:t>
+            </w:r>
+            <w:r>
+              <w:rPr>
+                <w:rFonts w:hint="eastAsia"/>
+                <w:lang w:eastAsia="ko-KR"/>
+              </w:rPr>
+              <w:t>요청한다</w:t>
+            </w:r>
+            <w:r>
+              <w:rPr>
+                <w:rFonts w:hint="eastAsia"/>
+                <w:lang w:eastAsia="ko-KR"/>
+              </w:rPr>
+              <w:t>.</w:t>
+            </w:r>
           </w:p>
         </w:tc>
         <w:tc>
@@ -4058,6 +5357,13 @@
                 <w:lang w:eastAsia="ko-KR"/>
               </w:rPr>
             </w:pPr>
+            <w:r>
+              <w:rPr>
+                <w:rFonts w:hint="eastAsia"/>
+                <w:lang w:eastAsia="ko-KR"/>
+              </w:rPr>
+              <w:t>요청</w:t>
+            </w:r>
           </w:p>
         </w:tc>
       </w:tr>
@@ -4067,7 +5373,7 @@
         </w:trPr>
         <w:tc>
           <w:tcPr>
-            <w:tcW w:w="2263" w:type="dxa"/>
+            <w:tcW w:w="2547" w:type="dxa"/>
           </w:tcPr>
           <w:p>
             <w:pPr>
@@ -4075,11 +5381,80 @@
                 <w:lang w:eastAsia="ko-KR"/>
               </w:rPr>
             </w:pPr>
+            <w:r>
+              <w:rPr>
+                <w:rFonts w:hint="eastAsia"/>
+                <w:lang w:eastAsia="ko-KR"/>
+              </w:rPr>
+              <w:t>메뉴</w:t>
+            </w:r>
+            <w:r>
+              <w:rPr>
+                <w:rFonts w:hint="eastAsia"/>
+                <w:lang w:eastAsia="ko-KR"/>
+              </w:rPr>
+              <w:t xml:space="preserve"> </w:t>
+            </w:r>
+            <w:r>
+              <w:rPr>
+                <w:rFonts w:hint="eastAsia"/>
+                <w:lang w:eastAsia="ko-KR"/>
+              </w:rPr>
+              <w:t>관련</w:t>
+            </w:r>
+            <w:r>
+              <w:rPr>
+                <w:rFonts w:hint="eastAsia"/>
+                <w:lang w:eastAsia="ko-KR"/>
+              </w:rPr>
+              <w:t xml:space="preserve"> </w:t>
+            </w:r>
+            <w:r>
+              <w:rPr>
+                <w:lang w:eastAsia="ko-KR"/>
+              </w:rPr>
+              <w:t xml:space="preserve">DB </w:t>
+            </w:r>
+            <w:r>
+              <w:rPr>
+                <w:rFonts w:hint="eastAsia"/>
+                <w:lang w:eastAsia="ko-KR"/>
+              </w:rPr>
+              <w:t>연결</w:t>
+            </w:r>
+          </w:p>
+          <w:p>
+            <w:pPr>
+              <w:rPr>
+                <w:rFonts w:hint="eastAsia"/>
+                <w:lang w:eastAsia="ko-KR"/>
+              </w:rPr>
+            </w:pPr>
+            <w:r>
+              <w:rPr>
+                <w:rFonts w:hint="eastAsia"/>
+                <w:lang w:eastAsia="ko-KR"/>
+              </w:rPr>
+              <w:t>&lt;</w:t>
+            </w:r>
+            <w:r>
+              <w:rPr>
+                <w:lang w:eastAsia="ko-KR"/>
+              </w:rPr>
+              <w:t xml:space="preserve">-&gt; </w:t>
+            </w:r>
+            <w:r>
+              <w:rPr>
+                <w:rFonts w:hint="eastAsia"/>
+                <w:lang w:eastAsia="ko-KR"/>
+              </w:rPr>
+              <w:t>컨트롤러</w:t>
+            </w:r>
           </w:p>
         </w:tc>
         <w:tc>
           <w:tcPr>
-            <w:tcW w:w="4678" w:type="dxa"/>
+            <w:tcW w:w="4394" w:type="dxa"/>
           </w:tcPr>
           <w:p>
             <w:pPr>
@@ -4087,6 +5462,132 @@
                 <w:lang w:eastAsia="ko-KR"/>
               </w:rPr>
             </w:pPr>
+            <w:r>
+              <w:rPr>
+                <w:rFonts w:hint="eastAsia"/>
+                <w:lang w:eastAsia="ko-KR"/>
+              </w:rPr>
+              <w:t>컨트롤러는</w:t>
+            </w:r>
+            <w:r>
+              <w:rPr>
+                <w:rFonts w:hint="eastAsia"/>
+                <w:lang w:eastAsia="ko-KR"/>
+              </w:rPr>
+              <w:t xml:space="preserve"> </w:t>
+            </w:r>
+            <w:r>
+              <w:rPr>
+                <w:rFonts w:hint="eastAsia"/>
+                <w:lang w:eastAsia="ko-KR"/>
+              </w:rPr>
+              <w:t>메뉴리스트를</w:t>
+            </w:r>
+            <w:r>
+              <w:rPr>
+                <w:rFonts w:hint="eastAsia"/>
+                <w:lang w:eastAsia="ko-KR"/>
+              </w:rPr>
+              <w:t xml:space="preserve"> </w:t>
+            </w:r>
+            <w:r>
+              <w:rPr>
+                <w:rFonts w:hint="eastAsia"/>
+                <w:lang w:eastAsia="ko-KR"/>
+              </w:rPr>
+              <w:t>사용자에게</w:t>
+            </w:r>
+            <w:r>
+              <w:rPr>
+                <w:rFonts w:hint="eastAsia"/>
+                <w:lang w:eastAsia="ko-KR"/>
+              </w:rPr>
+              <w:t xml:space="preserve"> </w:t>
+            </w:r>
+            <w:r>
+              <w:rPr>
+                <w:rFonts w:hint="eastAsia"/>
+                <w:lang w:eastAsia="ko-KR"/>
+              </w:rPr>
+              <w:t>보여주기</w:t>
+            </w:r>
+            <w:r>
+              <w:rPr>
+                <w:rFonts w:hint="eastAsia"/>
+                <w:lang w:eastAsia="ko-KR"/>
+              </w:rPr>
+              <w:t xml:space="preserve"> </w:t>
+            </w:r>
+            <w:r>
+              <w:rPr>
+                <w:rFonts w:hint="eastAsia"/>
+                <w:lang w:eastAsia="ko-KR"/>
+              </w:rPr>
+              <w:t>위해</w:t>
+            </w:r>
+            <w:r>
+              <w:rPr>
+                <w:rFonts w:hint="eastAsia"/>
+                <w:lang w:eastAsia="ko-KR"/>
+              </w:rPr>
+              <w:t xml:space="preserve"> </w:t>
+            </w:r>
+            <w:r>
+              <w:rPr>
+                <w:rFonts w:hint="eastAsia"/>
+                <w:lang w:eastAsia="ko-KR"/>
+              </w:rPr>
+              <w:t>메뉴관련</w:t>
+            </w:r>
+            <w:r>
+              <w:rPr>
+                <w:rFonts w:hint="eastAsia"/>
+                <w:lang w:eastAsia="ko-KR"/>
+              </w:rPr>
+              <w:t xml:space="preserve"> </w:t>
+            </w:r>
+            <w:r>
+              <w:rPr>
+                <w:rFonts w:hint="eastAsia"/>
+                <w:lang w:eastAsia="ko-KR"/>
+              </w:rPr>
+              <w:t>데이터베이스를</w:t>
+            </w:r>
+            <w:r>
+              <w:rPr>
+                <w:rFonts w:hint="eastAsia"/>
+                <w:lang w:eastAsia="ko-KR"/>
+              </w:rPr>
+              <w:t xml:space="preserve"> </w:t>
+            </w:r>
+            <w:r>
+              <w:rPr>
+                <w:rFonts w:hint="eastAsia"/>
+                <w:lang w:eastAsia="ko-KR"/>
+              </w:rPr>
+              <w:t>연결하길</w:t>
+            </w:r>
+            <w:r>
+              <w:rPr>
+                <w:rFonts w:hint="eastAsia"/>
+                <w:lang w:eastAsia="ko-KR"/>
+              </w:rPr>
+              <w:t xml:space="preserve"> </w:t>
+            </w:r>
+            <w:r>
+              <w:rPr>
+                <w:rFonts w:hint="eastAsia"/>
+                <w:lang w:eastAsia="ko-KR"/>
+              </w:rPr>
+              <w:t>요청한다</w:t>
+            </w:r>
+            <w:r>
+              <w:rPr>
+                <w:rFonts w:hint="eastAsia"/>
+                <w:lang w:eastAsia="ko-KR"/>
+              </w:rPr>
+              <w:t>.</w:t>
+            </w:r>
           </w:p>
         </w:tc>
         <w:tc>
@@ -4099,6 +5600,13 @@
                 <w:lang w:eastAsia="ko-KR"/>
               </w:rPr>
             </w:pPr>
+            <w:r>
+              <w:rPr>
+                <w:rFonts w:hint="eastAsia"/>
+                <w:lang w:eastAsia="ko-KR"/>
+              </w:rPr>
+              <w:t>요청</w:t>
+            </w:r>
           </w:p>
         </w:tc>
       </w:tr>
@@ -4108,7 +5616,7 @@
         </w:trPr>
         <w:tc>
           <w:tcPr>
-            <w:tcW w:w="2263" w:type="dxa"/>
+            <w:tcW w:w="2547" w:type="dxa"/>
           </w:tcPr>
           <w:p>
             <w:pPr>
@@ -4116,18 +5624,290 @@
                 <w:lang w:eastAsia="ko-KR"/>
               </w:rPr>
             </w:pPr>
+            <w:r>
+              <w:rPr>
+                <w:rFonts w:hint="eastAsia"/>
+                <w:lang w:eastAsia="ko-KR"/>
+              </w:rPr>
+              <w:t>주문</w:t>
+            </w:r>
+            <w:r>
+              <w:rPr>
+                <w:rFonts w:hint="eastAsia"/>
+                <w:lang w:eastAsia="ko-KR"/>
+              </w:rPr>
+              <w:t xml:space="preserve"> </w:t>
+            </w:r>
+            <w:r>
+              <w:rPr>
+                <w:rFonts w:hint="eastAsia"/>
+                <w:lang w:eastAsia="ko-KR"/>
+              </w:rPr>
+              <w:t>관련</w:t>
+            </w:r>
+            <w:r>
+              <w:rPr>
+                <w:rFonts w:hint="eastAsia"/>
+                <w:lang w:eastAsia="ko-KR"/>
+              </w:rPr>
+              <w:t xml:space="preserve"> </w:t>
+            </w:r>
+            <w:r>
+              <w:rPr>
+                <w:lang w:eastAsia="ko-KR"/>
+              </w:rPr>
+              <w:t xml:space="preserve">DB </w:t>
+            </w:r>
+            <w:r>
+              <w:rPr>
+                <w:rFonts w:hint="eastAsia"/>
+                <w:lang w:eastAsia="ko-KR"/>
+              </w:rPr>
+              <w:t>연결</w:t>
+            </w:r>
+          </w:p>
+          <w:p>
+            <w:pPr>
+              <w:rPr>
+                <w:rFonts w:hint="eastAsia"/>
+                <w:lang w:eastAsia="ko-KR"/>
+              </w:rPr>
+            </w:pPr>
+            <w:r>
+              <w:rPr>
+                <w:rFonts w:hint="eastAsia"/>
+                <w:lang w:eastAsia="ko-KR"/>
+              </w:rPr>
+              <w:t>&lt;</w:t>
+            </w:r>
+            <w:r>
+              <w:rPr>
+                <w:lang w:eastAsia="ko-KR"/>
+              </w:rPr>
+              <w:t xml:space="preserve">-&gt; </w:t>
+            </w:r>
+            <w:r>
+              <w:rPr>
+                <w:rFonts w:hint="eastAsia"/>
+                <w:lang w:eastAsia="ko-KR"/>
+              </w:rPr>
+              <w:t>컨트롤러</w:t>
+            </w:r>
           </w:p>
         </w:tc>
         <w:tc>
           <w:tcPr>
-            <w:tcW w:w="4678" w:type="dxa"/>
+            <w:tcW w:w="4394" w:type="dxa"/>
           </w:tcPr>
           <w:p>
             <w:pPr>
               <w:rPr>
+                <w:rFonts w:hint="eastAsia"/>
                 <w:lang w:eastAsia="ko-KR"/>
               </w:rPr>
             </w:pPr>
+            <w:r>
+              <w:rPr>
+                <w:rFonts w:hint="eastAsia"/>
+                <w:lang w:eastAsia="ko-KR"/>
+              </w:rPr>
+              <w:t>컨트롤러에</w:t>
+            </w:r>
+            <w:r>
+              <w:rPr>
+                <w:rFonts w:hint="eastAsia"/>
+                <w:lang w:eastAsia="ko-KR"/>
+              </w:rPr>
+              <w:t xml:space="preserve"> </w:t>
+            </w:r>
+            <w:r>
+              <w:rPr>
+                <w:rFonts w:hint="eastAsia"/>
+                <w:lang w:eastAsia="ko-KR"/>
+              </w:rPr>
+              <w:t>수신된</w:t>
+            </w:r>
+            <w:r>
+              <w:rPr>
+                <w:rFonts w:hint="eastAsia"/>
+                <w:lang w:eastAsia="ko-KR"/>
+              </w:rPr>
+              <w:t xml:space="preserve"> </w:t>
+            </w:r>
+            <w:r>
+              <w:rPr>
+                <w:rFonts w:hint="eastAsia"/>
+                <w:lang w:eastAsia="ko-KR"/>
+              </w:rPr>
+              <w:t>주문</w:t>
+            </w:r>
+            <w:r>
+              <w:rPr>
+                <w:rFonts w:hint="eastAsia"/>
+                <w:lang w:eastAsia="ko-KR"/>
+              </w:rPr>
+              <w:t xml:space="preserve"> </w:t>
+            </w:r>
+            <w:r>
+              <w:rPr>
+                <w:rFonts w:hint="eastAsia"/>
+                <w:lang w:eastAsia="ko-KR"/>
+              </w:rPr>
+              <w:t>관련</w:t>
+            </w:r>
+            <w:r>
+              <w:rPr>
+                <w:rFonts w:hint="eastAsia"/>
+                <w:lang w:eastAsia="ko-KR"/>
+              </w:rPr>
+              <w:t xml:space="preserve"> </w:t>
+            </w:r>
+            <w:r>
+              <w:rPr>
+                <w:rFonts w:hint="eastAsia"/>
+                <w:lang w:eastAsia="ko-KR"/>
+              </w:rPr>
+              <w:t>정보들</w:t>
+            </w:r>
+            <w:r>
+              <w:rPr>
+                <w:rFonts w:hint="eastAsia"/>
+                <w:lang w:eastAsia="ko-KR"/>
+              </w:rPr>
+              <w:t xml:space="preserve"> </w:t>
+            </w:r>
+            <w:r>
+              <w:rPr>
+                <w:lang w:eastAsia="ko-KR"/>
+              </w:rPr>
+              <w:t>(</w:t>
+            </w:r>
+            <w:r>
+              <w:rPr>
+                <w:rFonts w:hint="eastAsia"/>
+                <w:lang w:eastAsia="ko-KR"/>
+              </w:rPr>
+              <w:t>담은</w:t>
+            </w:r>
+            <w:r>
+              <w:rPr>
+                <w:rFonts w:hint="eastAsia"/>
+                <w:lang w:eastAsia="ko-KR"/>
+              </w:rPr>
+              <w:t xml:space="preserve"> </w:t>
+            </w:r>
+            <w:r>
+              <w:rPr>
+                <w:rFonts w:hint="eastAsia"/>
+                <w:lang w:eastAsia="ko-KR"/>
+              </w:rPr>
+              <w:t>메뉴와</w:t>
+            </w:r>
+            <w:r>
+              <w:rPr>
+                <w:rFonts w:hint="eastAsia"/>
+                <w:lang w:eastAsia="ko-KR"/>
+              </w:rPr>
+              <w:t xml:space="preserve"> </w:t>
+            </w:r>
+            <w:r>
+              <w:rPr>
+                <w:rFonts w:hint="eastAsia"/>
+                <w:lang w:eastAsia="ko-KR"/>
+              </w:rPr>
+              <w:t>그</w:t>
+            </w:r>
+            <w:r>
+              <w:rPr>
+                <w:rFonts w:hint="eastAsia"/>
+                <w:lang w:eastAsia="ko-KR"/>
+              </w:rPr>
+              <w:t xml:space="preserve"> </w:t>
+            </w:r>
+            <w:r>
+              <w:rPr>
+                <w:rFonts w:hint="eastAsia"/>
+                <w:lang w:eastAsia="ko-KR"/>
+              </w:rPr>
+              <w:t>개수</w:t>
+            </w:r>
+            <w:r>
+              <w:rPr>
+                <w:rFonts w:hint="eastAsia"/>
+                <w:lang w:eastAsia="ko-KR"/>
+              </w:rPr>
+              <w:t>)</w:t>
+            </w:r>
+            <w:r>
+              <w:rPr>
+                <w:rFonts w:hint="eastAsia"/>
+                <w:lang w:eastAsia="ko-KR"/>
+              </w:rPr>
+              <w:t>을</w:t>
+            </w:r>
+            <w:r>
+              <w:rPr>
+                <w:rFonts w:hint="eastAsia"/>
+                <w:lang w:eastAsia="ko-KR"/>
+              </w:rPr>
+              <w:t xml:space="preserve"> </w:t>
+            </w:r>
+            <w:r>
+              <w:rPr>
+                <w:rFonts w:hint="eastAsia"/>
+                <w:lang w:eastAsia="ko-KR"/>
+              </w:rPr>
+              <w:t>주문</w:t>
+            </w:r>
+            <w:r>
+              <w:rPr>
+                <w:rFonts w:hint="eastAsia"/>
+                <w:lang w:eastAsia="ko-KR"/>
+              </w:rPr>
+              <w:t xml:space="preserve"> </w:t>
+            </w:r>
+            <w:r>
+              <w:rPr>
+                <w:rFonts w:hint="eastAsia"/>
+                <w:lang w:eastAsia="ko-KR"/>
+              </w:rPr>
+              <w:t>관련</w:t>
+            </w:r>
+            <w:r>
+              <w:rPr>
+                <w:rFonts w:hint="eastAsia"/>
+                <w:lang w:eastAsia="ko-KR"/>
+              </w:rPr>
+              <w:t xml:space="preserve"> </w:t>
+            </w:r>
+            <w:r>
+              <w:rPr>
+                <w:rFonts w:hint="eastAsia"/>
+                <w:lang w:eastAsia="ko-KR"/>
+              </w:rPr>
+              <w:t>데이터베이스에</w:t>
+            </w:r>
+            <w:r>
+              <w:rPr>
+                <w:rFonts w:hint="eastAsia"/>
+                <w:lang w:eastAsia="ko-KR"/>
+              </w:rPr>
+              <w:t xml:space="preserve"> </w:t>
+            </w:r>
+            <w:r>
+              <w:rPr>
+                <w:rFonts w:hint="eastAsia"/>
+                <w:lang w:eastAsia="ko-KR"/>
+              </w:rPr>
+              <w:t>저장한다</w:t>
+            </w:r>
+            <w:r>
+              <w:rPr>
+                <w:rFonts w:hint="eastAsia"/>
+                <w:lang w:eastAsia="ko-KR"/>
+              </w:rPr>
+              <w:t>.</w:t>
+            </w:r>
           </w:p>
         </w:tc>
         <w:tc>
@@ -4140,6 +5920,27 @@
                 <w:lang w:eastAsia="ko-KR"/>
               </w:rPr>
             </w:pPr>
+            <w:r>
+              <w:rPr>
+                <w:rFonts w:hint="eastAsia"/>
+                <w:lang w:eastAsia="ko-KR"/>
+              </w:rPr>
+              <w:t>데이터</w:t>
+            </w:r>
+            <w:r>
+              <w:rPr>
+                <w:rFonts w:hint="eastAsia"/>
+                <w:lang w:eastAsia="ko-KR"/>
+              </w:rPr>
+              <w:t xml:space="preserve"> </w:t>
+            </w:r>
+            <w:r>
+              <w:rPr>
+                <w:rFonts w:hint="eastAsia"/>
+                <w:lang w:eastAsia="ko-KR"/>
+              </w:rPr>
+              <w:t>저장</w:t>
+            </w:r>
           </w:p>
         </w:tc>
       </w:tr>
@@ -4149,26 +5950,279 @@
         </w:trPr>
         <w:tc>
           <w:tcPr>
-            <w:tcW w:w="2263" w:type="dxa"/>
+            <w:tcW w:w="2547" w:type="dxa"/>
           </w:tcPr>
           <w:p>
             <w:pPr>
               <w:rPr>
+                <w:rFonts w:hint="eastAsia"/>
                 <w:lang w:eastAsia="ko-KR"/>
               </w:rPr>
             </w:pPr>
+            <w:r>
+              <w:rPr>
+                <w:rFonts w:hint="eastAsia"/>
+                <w:lang w:eastAsia="ko-KR"/>
+              </w:rPr>
+              <w:t>메뉴</w:t>
+            </w:r>
+            <w:r>
+              <w:rPr>
+                <w:rFonts w:hint="eastAsia"/>
+                <w:lang w:eastAsia="ko-KR"/>
+              </w:rPr>
+              <w:t xml:space="preserve"> </w:t>
+            </w:r>
+            <w:r>
+              <w:rPr>
+                <w:rFonts w:hint="eastAsia"/>
+                <w:lang w:eastAsia="ko-KR"/>
+              </w:rPr>
+              <w:t>관련</w:t>
+            </w:r>
+            <w:r>
+              <w:rPr>
+                <w:rFonts w:hint="eastAsia"/>
+                <w:lang w:eastAsia="ko-KR"/>
+              </w:rPr>
+              <w:t xml:space="preserve"> D</w:t>
+            </w:r>
+            <w:r>
+              <w:rPr>
+                <w:lang w:eastAsia="ko-KR"/>
+              </w:rPr>
+              <w:t xml:space="preserve">B </w:t>
+            </w:r>
+            <w:r>
+              <w:rPr>
+                <w:rFonts w:hint="eastAsia"/>
+                <w:lang w:eastAsia="ko-KR"/>
+              </w:rPr>
+              <w:t>연결</w:t>
+            </w:r>
+          </w:p>
+          <w:p>
+            <w:pPr>
+              <w:rPr>
+                <w:rFonts w:hint="eastAsia"/>
+                <w:lang w:eastAsia="ko-KR"/>
+              </w:rPr>
+            </w:pPr>
+            <w:r>
+              <w:rPr>
+                <w:rFonts w:hint="eastAsia"/>
+                <w:lang w:eastAsia="ko-KR"/>
+              </w:rPr>
+              <w:t>&lt;</w:t>
+            </w:r>
+            <w:r>
+              <w:rPr>
+                <w:lang w:eastAsia="ko-KR"/>
+              </w:rPr>
+              <w:t xml:space="preserve">-&gt; </w:t>
+            </w:r>
+            <w:r>
+              <w:rPr>
+                <w:rFonts w:hint="eastAsia"/>
+                <w:lang w:eastAsia="ko-KR"/>
+              </w:rPr>
+              <w:t>예외</w:t>
+            </w:r>
+            <w:r>
+              <w:rPr>
+                <w:rFonts w:hint="eastAsia"/>
+                <w:lang w:eastAsia="ko-KR"/>
+              </w:rPr>
+              <w:t xml:space="preserve"> </w:t>
+            </w:r>
+            <w:r>
+              <w:rPr>
+                <w:rFonts w:hint="eastAsia"/>
+                <w:lang w:eastAsia="ko-KR"/>
+              </w:rPr>
+              <w:t>페이지</w:t>
+            </w:r>
           </w:p>
         </w:tc>
         <w:tc>
           <w:tcPr>
-            <w:tcW w:w="4678" w:type="dxa"/>
+            <w:tcW w:w="4394" w:type="dxa"/>
           </w:tcPr>
           <w:p>
             <w:pPr>
               <w:rPr>
+                <w:rFonts w:hint="eastAsia"/>
                 <w:lang w:eastAsia="ko-KR"/>
               </w:rPr>
             </w:pPr>
+            <w:r>
+              <w:rPr>
+                <w:rFonts w:hint="eastAsia"/>
+                <w:lang w:eastAsia="ko-KR"/>
+              </w:rPr>
+              <w:t>예외</w:t>
+            </w:r>
+            <w:r>
+              <w:rPr>
+                <w:rFonts w:hint="eastAsia"/>
+                <w:lang w:eastAsia="ko-KR"/>
+              </w:rPr>
+              <w:t xml:space="preserve"> </w:t>
+            </w:r>
+            <w:r>
+              <w:rPr>
+                <w:rFonts w:hint="eastAsia"/>
+                <w:lang w:eastAsia="ko-KR"/>
+              </w:rPr>
+              <w:t>페이지를</w:t>
+            </w:r>
+            <w:r>
+              <w:rPr>
+                <w:rFonts w:hint="eastAsia"/>
+                <w:lang w:eastAsia="ko-KR"/>
+              </w:rPr>
+              <w:t xml:space="preserve"> </w:t>
+            </w:r>
+            <w:r>
+              <w:rPr>
+                <w:rFonts w:hint="eastAsia"/>
+                <w:lang w:eastAsia="ko-KR"/>
+              </w:rPr>
+              <w:t>완성시키기</w:t>
+            </w:r>
+            <w:r>
+              <w:rPr>
+                <w:rFonts w:hint="eastAsia"/>
+                <w:lang w:eastAsia="ko-KR"/>
+              </w:rPr>
+              <w:t xml:space="preserve"> </w:t>
+            </w:r>
+            <w:r>
+              <w:rPr>
+                <w:rFonts w:hint="eastAsia"/>
+                <w:lang w:eastAsia="ko-KR"/>
+              </w:rPr>
+              <w:t>위해</w:t>
+            </w:r>
+            <w:r>
+              <w:rPr>
+                <w:rFonts w:hint="eastAsia"/>
+                <w:lang w:eastAsia="ko-KR"/>
+              </w:rPr>
+              <w:t xml:space="preserve"> </w:t>
+            </w:r>
+            <w:r>
+              <w:rPr>
+                <w:rFonts w:hint="eastAsia"/>
+                <w:lang w:eastAsia="ko-KR"/>
+              </w:rPr>
+              <w:t>메뉴</w:t>
+            </w:r>
+            <w:r>
+              <w:rPr>
+                <w:rFonts w:hint="eastAsia"/>
+                <w:lang w:eastAsia="ko-KR"/>
+              </w:rPr>
+              <w:t xml:space="preserve"> </w:t>
+            </w:r>
+            <w:r>
+              <w:rPr>
+                <w:rFonts w:hint="eastAsia"/>
+                <w:lang w:eastAsia="ko-KR"/>
+              </w:rPr>
+              <w:t>관련</w:t>
+            </w:r>
+            <w:r>
+              <w:rPr>
+                <w:rFonts w:hint="eastAsia"/>
+                <w:lang w:eastAsia="ko-KR"/>
+              </w:rPr>
+              <w:t xml:space="preserve"> </w:t>
+            </w:r>
+            <w:r>
+              <w:rPr>
+                <w:rFonts w:hint="eastAsia"/>
+                <w:lang w:eastAsia="ko-KR"/>
+              </w:rPr>
+              <w:t>데이터</w:t>
+            </w:r>
+            <w:r>
+              <w:rPr>
+                <w:rFonts w:hint="eastAsia"/>
+                <w:lang w:eastAsia="ko-KR"/>
+              </w:rPr>
+              <w:t xml:space="preserve"> </w:t>
+            </w:r>
+            <w:r>
+              <w:rPr>
+                <w:rFonts w:hint="eastAsia"/>
+                <w:lang w:eastAsia="ko-KR"/>
+              </w:rPr>
+              <w:t>베이스에</w:t>
+            </w:r>
+            <w:r>
+              <w:rPr>
+                <w:rFonts w:hint="eastAsia"/>
+                <w:lang w:eastAsia="ko-KR"/>
+              </w:rPr>
+              <w:t xml:space="preserve"> </w:t>
+            </w:r>
+            <w:r>
+              <w:rPr>
+                <w:rFonts w:hint="eastAsia"/>
+                <w:lang w:eastAsia="ko-KR"/>
+              </w:rPr>
+              <w:t>연결하여</w:t>
+            </w:r>
+            <w:r>
+              <w:rPr>
+                <w:rFonts w:hint="eastAsia"/>
+                <w:lang w:eastAsia="ko-KR"/>
+              </w:rPr>
+              <w:t xml:space="preserve"> </w:t>
+            </w:r>
+            <w:r>
+              <w:rPr>
+                <w:rFonts w:hint="eastAsia"/>
+                <w:lang w:eastAsia="ko-KR"/>
+              </w:rPr>
+              <w:t>관련</w:t>
+            </w:r>
+            <w:r>
+              <w:rPr>
+                <w:rFonts w:hint="eastAsia"/>
+                <w:lang w:eastAsia="ko-KR"/>
+              </w:rPr>
+              <w:t xml:space="preserve"> </w:t>
+            </w:r>
+            <w:r>
+              <w:rPr>
+                <w:rFonts w:hint="eastAsia"/>
+                <w:lang w:eastAsia="ko-KR"/>
+              </w:rPr>
+              <w:t>데이터를</w:t>
+            </w:r>
+            <w:r>
+              <w:rPr>
+                <w:rFonts w:hint="eastAsia"/>
+                <w:lang w:eastAsia="ko-KR"/>
+              </w:rPr>
+              <w:t xml:space="preserve"> </w:t>
+            </w:r>
+            <w:r>
+              <w:rPr>
+                <w:rFonts w:hint="eastAsia"/>
+                <w:lang w:eastAsia="ko-KR"/>
+              </w:rPr>
+              <w:t>제공한다</w:t>
+            </w:r>
+            <w:r>
+              <w:rPr>
+                <w:rFonts w:hint="eastAsia"/>
+                <w:lang w:eastAsia="ko-KR"/>
+              </w:rPr>
+              <w:t>.</w:t>
+            </w:r>
           </w:p>
         </w:tc>
         <w:tc>
@@ -4181,6 +6235,13 @@
                 <w:lang w:eastAsia="ko-KR"/>
               </w:rPr>
             </w:pPr>
+            <w:r>
+              <w:rPr>
+                <w:rFonts w:hint="eastAsia"/>
+                <w:lang w:eastAsia="ko-KR"/>
+              </w:rPr>
+              <w:t>데이터제공</w:t>
+            </w:r>
           </w:p>
         </w:tc>
       </w:tr>
@@ -4190,19 +6251,103 @@
         </w:trPr>
         <w:tc>
           <w:tcPr>
-            <w:tcW w:w="2263" w:type="dxa"/>
+            <w:tcW w:w="2547" w:type="dxa"/>
           </w:tcPr>
           <w:p>
             <w:pPr>
               <w:rPr>
+                <w:rFonts w:hint="eastAsia"/>
                 <w:lang w:eastAsia="ko-KR"/>
               </w:rPr>
             </w:pPr>
+            <w:r>
+              <w:rPr>
+                <w:rFonts w:hint="eastAsia"/>
+                <w:lang w:eastAsia="ko-KR"/>
+              </w:rPr>
+              <w:t>메뉴</w:t>
+            </w:r>
+            <w:r>
+              <w:rPr>
+                <w:rFonts w:hint="eastAsia"/>
+                <w:lang w:eastAsia="ko-KR"/>
+              </w:rPr>
+              <w:t xml:space="preserve"> </w:t>
+            </w:r>
+            <w:r>
+              <w:rPr>
+                <w:rFonts w:hint="eastAsia"/>
+                <w:lang w:eastAsia="ko-KR"/>
+              </w:rPr>
+              <w:t>관련</w:t>
+            </w:r>
+            <w:r>
+              <w:rPr>
+                <w:rFonts w:hint="eastAsia"/>
+                <w:lang w:eastAsia="ko-KR"/>
+              </w:rPr>
+              <w:t xml:space="preserve"> D</w:t>
+            </w:r>
+            <w:r>
+              <w:rPr>
+                <w:lang w:eastAsia="ko-KR"/>
+              </w:rPr>
+              <w:t xml:space="preserve">B </w:t>
+            </w:r>
+            <w:r>
+              <w:rPr>
+                <w:rFonts w:hint="eastAsia"/>
+                <w:lang w:eastAsia="ko-KR"/>
+              </w:rPr>
+              <w:t>연결</w:t>
+            </w:r>
+          </w:p>
+          <w:p>
+            <w:pPr>
+              <w:rPr>
+                <w:rFonts w:hint="eastAsia"/>
+                <w:lang w:eastAsia="ko-KR"/>
+              </w:rPr>
+            </w:pPr>
+            <w:r>
+              <w:rPr>
+                <w:rFonts w:hint="eastAsia"/>
+                <w:lang w:eastAsia="ko-KR"/>
+              </w:rPr>
+              <w:t>&lt;</w:t>
+            </w:r>
+            <w:r>
+              <w:rPr>
+                <w:lang w:eastAsia="ko-KR"/>
+              </w:rPr>
+              <w:t xml:space="preserve">-&gt; </w:t>
+            </w:r>
+            <w:r>
+              <w:rPr>
+                <w:rFonts w:hint="eastAsia"/>
+                <w:lang w:eastAsia="ko-KR"/>
+              </w:rPr>
+              <w:t>페이지</w:t>
+            </w:r>
+            <w:r>
+              <w:rPr>
+                <w:rFonts w:hint="eastAsia"/>
+                <w:lang w:eastAsia="ko-KR"/>
+              </w:rPr>
+              <w:t xml:space="preserve"> </w:t>
+            </w:r>
+            <w:r>
+              <w:rPr>
+                <w:rFonts w:hint="eastAsia"/>
+                <w:lang w:eastAsia="ko-KR"/>
+              </w:rPr>
+              <w:t>생성</w:t>
+            </w:r>
           </w:p>
         </w:tc>
         <w:tc>
           <w:tcPr>
-            <w:tcW w:w="4678" w:type="dxa"/>
+            <w:tcW w:w="4394" w:type="dxa"/>
           </w:tcPr>
           <w:p>
             <w:pPr>
@@ -4210,6 +6355,160 @@
                 <w:lang w:eastAsia="ko-KR"/>
               </w:rPr>
             </w:pPr>
+            <w:r>
+              <w:rPr>
+                <w:rFonts w:hint="eastAsia"/>
+                <w:lang w:eastAsia="ko-KR"/>
+              </w:rPr>
+              <w:t>페이지를</w:t>
+            </w:r>
+            <w:r>
+              <w:rPr>
+                <w:rFonts w:hint="eastAsia"/>
+                <w:lang w:eastAsia="ko-KR"/>
+              </w:rPr>
+              <w:t xml:space="preserve"> </w:t>
+            </w:r>
+            <w:r>
+              <w:rPr>
+                <w:rFonts w:hint="eastAsia"/>
+                <w:lang w:eastAsia="ko-KR"/>
+              </w:rPr>
+              <w:t>완성시키기</w:t>
+            </w:r>
+            <w:r>
+              <w:rPr>
+                <w:rFonts w:hint="eastAsia"/>
+                <w:lang w:eastAsia="ko-KR"/>
+              </w:rPr>
+              <w:t xml:space="preserve"> </w:t>
+            </w:r>
+            <w:r>
+              <w:rPr>
+                <w:rFonts w:hint="eastAsia"/>
+                <w:lang w:eastAsia="ko-KR"/>
+              </w:rPr>
+              <w:t>위해</w:t>
+            </w:r>
+            <w:r>
+              <w:rPr>
+                <w:rFonts w:hint="eastAsia"/>
+                <w:lang w:eastAsia="ko-KR"/>
+              </w:rPr>
+              <w:t xml:space="preserve"> </w:t>
+            </w:r>
+            <w:r>
+              <w:rPr>
+                <w:rFonts w:hint="eastAsia"/>
+                <w:lang w:eastAsia="ko-KR"/>
+              </w:rPr>
+              <w:t>메뉴</w:t>
+            </w:r>
+            <w:r>
+              <w:rPr>
+                <w:rFonts w:hint="eastAsia"/>
+                <w:lang w:eastAsia="ko-KR"/>
+              </w:rPr>
+              <w:t xml:space="preserve"> </w:t>
+            </w:r>
+            <w:r>
+              <w:rPr>
+                <w:rFonts w:hint="eastAsia"/>
+                <w:lang w:eastAsia="ko-KR"/>
+              </w:rPr>
+              <w:t>관련</w:t>
+            </w:r>
+            <w:r>
+              <w:rPr>
+                <w:rFonts w:hint="eastAsia"/>
+                <w:lang w:eastAsia="ko-KR"/>
+              </w:rPr>
+              <w:t xml:space="preserve"> </w:t>
+            </w:r>
+            <w:r>
+              <w:rPr>
+                <w:rFonts w:hint="eastAsia"/>
+                <w:lang w:eastAsia="ko-KR"/>
+              </w:rPr>
+              <w:t>데이터</w:t>
+            </w:r>
+            <w:r>
+              <w:rPr>
+                <w:rFonts w:hint="eastAsia"/>
+                <w:lang w:eastAsia="ko-KR"/>
+              </w:rPr>
+              <w:t xml:space="preserve"> </w:t>
+            </w:r>
+            <w:r>
+              <w:rPr>
+                <w:rFonts w:hint="eastAsia"/>
+                <w:lang w:eastAsia="ko-KR"/>
+              </w:rPr>
+              <w:t>베이스에</w:t>
+            </w:r>
+            <w:r>
+              <w:rPr>
+                <w:rFonts w:hint="eastAsia"/>
+                <w:lang w:eastAsia="ko-KR"/>
+              </w:rPr>
+              <w:t xml:space="preserve"> </w:t>
+            </w:r>
+            <w:r>
+              <w:rPr>
+                <w:rFonts w:hint="eastAsia"/>
+                <w:lang w:eastAsia="ko-KR"/>
+              </w:rPr>
+              <w:t>연결하여</w:t>
+            </w:r>
+            <w:r>
+              <w:rPr>
+                <w:rFonts w:hint="eastAsia"/>
+                <w:lang w:eastAsia="ko-KR"/>
+              </w:rPr>
+              <w:t xml:space="preserve"> </w:t>
+            </w:r>
+            <w:r>
+              <w:rPr>
+                <w:rFonts w:hint="eastAsia"/>
+                <w:lang w:eastAsia="ko-KR"/>
+              </w:rPr>
+              <w:t>관련</w:t>
+            </w:r>
+            <w:r>
+              <w:rPr>
+                <w:rFonts w:hint="eastAsia"/>
+                <w:lang w:eastAsia="ko-KR"/>
+              </w:rPr>
+              <w:t xml:space="preserve"> </w:t>
+            </w:r>
+            <w:r>
+              <w:rPr>
+                <w:rFonts w:hint="eastAsia"/>
+                <w:lang w:eastAsia="ko-KR"/>
+              </w:rPr>
+              <w:t>데이터를</w:t>
+            </w:r>
+            <w:r>
+              <w:rPr>
+                <w:rFonts w:hint="eastAsia"/>
+                <w:lang w:eastAsia="ko-KR"/>
+              </w:rPr>
+              <w:t xml:space="preserve"> </w:t>
+            </w:r>
+            <w:r>
+              <w:rPr>
+                <w:rFonts w:hint="eastAsia"/>
+                <w:lang w:eastAsia="ko-KR"/>
+              </w:rPr>
+              <w:t>제공한다</w:t>
+            </w:r>
+            <w:r>
+              <w:rPr>
+                <w:rFonts w:hint="eastAsia"/>
+                <w:lang w:eastAsia="ko-KR"/>
+              </w:rPr>
+              <w:t>.</w:t>
+            </w:r>
           </w:p>
         </w:tc>
         <w:tc>
@@ -4219,9 +6518,17 @@
           <w:p>
             <w:pPr>
               <w:rPr>
+                <w:rFonts w:hint="eastAsia"/>
                 <w:lang w:eastAsia="ko-KR"/>
               </w:rPr>
             </w:pPr>
+            <w:r>
+              <w:rPr>
+                <w:rFonts w:hint="eastAsia"/>
+                <w:lang w:eastAsia="ko-KR"/>
+              </w:rPr>
+              <w:t>데이터제공</w:t>
+            </w:r>
           </w:p>
         </w:tc>
       </w:tr>
@@ -4250,6 +6557,37 @@
     <w:p>
       <w:pPr>
         <w:rPr>
+          <w:color w:val="FF0000"/>
+          <w:sz w:val="40"/>
+          <w:szCs w:val="40"/>
+          <w:lang w:eastAsia="ko-KR"/>
+        </w:rPr>
+      </w:pPr>
+    </w:p>
+    <w:p>
+      <w:pPr>
+        <w:rPr>
+          <w:color w:val="FF0000"/>
+          <w:sz w:val="40"/>
+          <w:szCs w:val="40"/>
+          <w:lang w:eastAsia="ko-KR"/>
+        </w:rPr>
+      </w:pPr>
+    </w:p>
+    <w:p>
+      <w:pPr>
+        <w:rPr>
+          <w:color w:val="FF0000"/>
+          <w:sz w:val="40"/>
+          <w:szCs w:val="40"/>
+          <w:lang w:eastAsia="ko-KR"/>
+        </w:rPr>
+      </w:pPr>
+    </w:p>
+    <w:p>
+      <w:pPr>
+        <w:rPr>
+          <w:rFonts w:hint="eastAsia"/>
           <w:color w:val="FF0000"/>
           <w:sz w:val="40"/>
           <w:szCs w:val="40"/>
@@ -4270,6 +6608,7 @@
           </mc:AlternateContent>
           <w:lang w:eastAsia="ko-KR"/>
         </w:rPr>
+        <w:lastRenderedPageBreak/>
         <mc:AlternateContent>
           <mc:Choice Requires="w16se">
             <w16se:symEx w16se:font="Segoe UI Emoji" w16se:char="1F4D8"/>
@@ -4380,6 +6719,13 @@
                 <w:lang w:eastAsia="ko-KR"/>
               </w:rPr>
             </w:pPr>
+            <w:r>
+              <w:rPr>
+                <w:rFonts w:hint="eastAsia"/>
+                <w:lang w:eastAsia="ko-KR"/>
+              </w:rPr>
+              <w:t>예외페이지</w:t>
+            </w:r>
           </w:p>
         </w:tc>
         <w:tc>
@@ -4392,6 +6738,13 @@
                 <w:lang w:eastAsia="ko-KR"/>
               </w:rPr>
             </w:pPr>
+            <w:r>
+              <w:rPr>
+                <w:rFonts w:hint="eastAsia"/>
+                <w:lang w:eastAsia="ko-KR"/>
+              </w:rPr>
+              <w:t>현재시간</w:t>
+            </w:r>
           </w:p>
         </w:tc>
         <w:tc>
@@ -4401,9 +6754,282 @@
           <w:p>
             <w:pPr>
               <w:rPr>
+                <w:rFonts w:hint="eastAsia"/>
                 <w:lang w:eastAsia="ko-KR"/>
               </w:rPr>
             </w:pPr>
+            <w:r>
+              <w:rPr>
+                <w:rFonts w:hint="eastAsia"/>
+                <w:lang w:eastAsia="ko-KR"/>
+              </w:rPr>
+              <w:t>현재</w:t>
+            </w:r>
+            <w:r>
+              <w:rPr>
+                <w:rFonts w:hint="eastAsia"/>
+                <w:lang w:eastAsia="ko-KR"/>
+              </w:rPr>
+              <w:t xml:space="preserve"> </w:t>
+            </w:r>
+            <w:r>
+              <w:rPr>
+                <w:rFonts w:hint="eastAsia"/>
+                <w:lang w:eastAsia="ko-KR"/>
+              </w:rPr>
+              <w:t>시간에</w:t>
+            </w:r>
+            <w:r>
+              <w:rPr>
+                <w:rFonts w:hint="eastAsia"/>
+                <w:lang w:eastAsia="ko-KR"/>
+              </w:rPr>
+              <w:t xml:space="preserve"> </w:t>
+            </w:r>
+            <w:r>
+              <w:rPr>
+                <w:rFonts w:hint="eastAsia"/>
+                <w:lang w:eastAsia="ko-KR"/>
+              </w:rPr>
+              <w:t>주문가능한</w:t>
+            </w:r>
+            <w:r>
+              <w:rPr>
+                <w:rFonts w:hint="eastAsia"/>
+                <w:lang w:eastAsia="ko-KR"/>
+              </w:rPr>
+              <w:t xml:space="preserve"> </w:t>
+            </w:r>
+            <w:r>
+              <w:rPr>
+                <w:rFonts w:hint="eastAsia"/>
+                <w:lang w:eastAsia="ko-KR"/>
+              </w:rPr>
+              <w:t>메뉴</w:t>
+            </w:r>
+            <w:r>
+              <w:rPr>
+                <w:rFonts w:hint="eastAsia"/>
+                <w:lang w:eastAsia="ko-KR"/>
+              </w:rPr>
+              <w:t xml:space="preserve"> </w:t>
+            </w:r>
+            <w:r>
+              <w:rPr>
+                <w:rFonts w:hint="eastAsia"/>
+                <w:lang w:eastAsia="ko-KR"/>
+              </w:rPr>
+              <w:t>리스트를</w:t>
+            </w:r>
+            <w:r>
+              <w:rPr>
+                <w:rFonts w:hint="eastAsia"/>
+                <w:lang w:eastAsia="ko-KR"/>
+              </w:rPr>
+              <w:t xml:space="preserve"> </w:t>
+            </w:r>
+            <w:r>
+              <w:rPr>
+                <w:rFonts w:hint="eastAsia"/>
+                <w:lang w:eastAsia="ko-KR"/>
+              </w:rPr>
+              <w:t>알기</w:t>
+            </w:r>
+            <w:r>
+              <w:rPr>
+                <w:rFonts w:hint="eastAsia"/>
+                <w:lang w:eastAsia="ko-KR"/>
+              </w:rPr>
+              <w:t xml:space="preserve"> </w:t>
+            </w:r>
+            <w:r>
+              <w:rPr>
+                <w:rFonts w:hint="eastAsia"/>
+                <w:lang w:eastAsia="ko-KR"/>
+              </w:rPr>
+              <w:t>위한</w:t>
+            </w:r>
+            <w:r>
+              <w:rPr>
+                <w:rFonts w:hint="eastAsia"/>
+                <w:lang w:eastAsia="ko-KR"/>
+              </w:rPr>
+              <w:t xml:space="preserve"> </w:t>
+            </w:r>
+            <w:r>
+              <w:rPr>
+                <w:rFonts w:hint="eastAsia"/>
+                <w:lang w:eastAsia="ko-KR"/>
+              </w:rPr>
+              <w:t>실시간</w:t>
+            </w:r>
+            <w:r>
+              <w:rPr>
+                <w:rFonts w:hint="eastAsia"/>
+                <w:lang w:eastAsia="ko-KR"/>
+              </w:rPr>
+              <w:t xml:space="preserve"> </w:t>
+            </w:r>
+            <w:r>
+              <w:rPr>
+                <w:rFonts w:hint="eastAsia"/>
+                <w:lang w:eastAsia="ko-KR"/>
+              </w:rPr>
+              <w:t>정보</w:t>
+            </w:r>
+            <w:r>
+              <w:rPr>
+                <w:rFonts w:hint="eastAsia"/>
+                <w:lang w:eastAsia="ko-KR"/>
+              </w:rPr>
+              <w:t xml:space="preserve"> </w:t>
+            </w:r>
+            <w:r>
+              <w:rPr>
+                <w:lang w:eastAsia="ko-KR"/>
+              </w:rPr>
+              <w:t>(</w:t>
+            </w:r>
+            <w:r>
+              <w:rPr>
+                <w:rFonts w:hint="eastAsia"/>
+                <w:lang w:eastAsia="ko-KR"/>
+              </w:rPr>
+              <w:t>현재</w:t>
+            </w:r>
+            <w:r>
+              <w:rPr>
+                <w:rFonts w:hint="eastAsia"/>
+                <w:lang w:eastAsia="ko-KR"/>
+              </w:rPr>
+              <w:t xml:space="preserve"> </w:t>
+            </w:r>
+            <w:r>
+              <w:rPr>
+                <w:rFonts w:hint="eastAsia"/>
+                <w:lang w:eastAsia="ko-KR"/>
+              </w:rPr>
+              <w:t>가능한</w:t>
+            </w:r>
+            <w:r>
+              <w:rPr>
+                <w:rFonts w:hint="eastAsia"/>
+                <w:lang w:eastAsia="ko-KR"/>
+              </w:rPr>
+              <w:t xml:space="preserve"> </w:t>
+            </w:r>
+            <w:r>
+              <w:rPr>
+                <w:rFonts w:hint="eastAsia"/>
+                <w:lang w:eastAsia="ko-KR"/>
+              </w:rPr>
+              <w:t>메뉴가</w:t>
+            </w:r>
+            <w:r>
+              <w:rPr>
+                <w:rFonts w:hint="eastAsia"/>
+                <w:lang w:eastAsia="ko-KR"/>
+              </w:rPr>
+              <w:t xml:space="preserve"> </w:t>
+            </w:r>
+            <w:r>
+              <w:rPr>
+                <w:rFonts w:hint="eastAsia"/>
+                <w:lang w:eastAsia="ko-KR"/>
+              </w:rPr>
+              <w:t>없다면</w:t>
+            </w:r>
+            <w:r>
+              <w:rPr>
+                <w:rFonts w:hint="eastAsia"/>
+                <w:lang w:eastAsia="ko-KR"/>
+              </w:rPr>
+              <w:t xml:space="preserve"> </w:t>
+            </w:r>
+            <w:r>
+              <w:rPr>
+                <w:rFonts w:hint="eastAsia"/>
+                <w:lang w:eastAsia="ko-KR"/>
+              </w:rPr>
+              <w:t>주문</w:t>
+            </w:r>
+            <w:r>
+              <w:rPr>
+                <w:rFonts w:hint="eastAsia"/>
+                <w:lang w:eastAsia="ko-KR"/>
+              </w:rPr>
+              <w:t xml:space="preserve"> </w:t>
+            </w:r>
+            <w:r>
+              <w:rPr>
+                <w:rFonts w:hint="eastAsia"/>
+                <w:lang w:eastAsia="ko-KR"/>
+              </w:rPr>
+              <w:t>불가능</w:t>
+            </w:r>
+            <w:r>
+              <w:rPr>
+                <w:rFonts w:hint="eastAsia"/>
+                <w:lang w:eastAsia="ko-KR"/>
+              </w:rPr>
+              <w:t xml:space="preserve"> </w:t>
+            </w:r>
+            <w:r>
+              <w:rPr>
+                <w:rFonts w:hint="eastAsia"/>
+                <w:lang w:eastAsia="ko-KR"/>
+              </w:rPr>
+              <w:t>하다는</w:t>
+            </w:r>
+            <w:r>
+              <w:rPr>
+                <w:rFonts w:hint="eastAsia"/>
+                <w:lang w:eastAsia="ko-KR"/>
+              </w:rPr>
+              <w:t xml:space="preserve"> </w:t>
+            </w:r>
+            <w:r>
+              <w:rPr>
+                <w:rFonts w:hint="eastAsia"/>
+                <w:lang w:eastAsia="ko-KR"/>
+              </w:rPr>
+              <w:t>점을</w:t>
+            </w:r>
+            <w:r>
+              <w:rPr>
+                <w:rFonts w:hint="eastAsia"/>
+                <w:lang w:eastAsia="ko-KR"/>
+              </w:rPr>
+              <w:t xml:space="preserve"> </w:t>
+            </w:r>
+            <w:r>
+              <w:rPr>
+                <w:rFonts w:hint="eastAsia"/>
+                <w:lang w:eastAsia="ko-KR"/>
+              </w:rPr>
+              <w:t>알려야</w:t>
+            </w:r>
+            <w:r>
+              <w:rPr>
+                <w:rFonts w:hint="eastAsia"/>
+                <w:lang w:eastAsia="ko-KR"/>
+              </w:rPr>
+              <w:t xml:space="preserve"> </w:t>
+            </w:r>
+            <w:r>
+              <w:rPr>
+                <w:rFonts w:hint="eastAsia"/>
+                <w:lang w:eastAsia="ko-KR"/>
+              </w:rPr>
+              <w:t>함</w:t>
+            </w:r>
+            <w:r>
+              <w:rPr>
+                <w:rFonts w:hint="eastAsia"/>
+                <w:lang w:eastAsia="ko-KR"/>
+              </w:rPr>
+              <w:t>.)</w:t>
+            </w:r>
           </w:p>
         </w:tc>
       </w:tr>
@@ -4421,6 +7047,41 @@
                 <w:lang w:eastAsia="ko-KR"/>
               </w:rPr>
             </w:pPr>
+            <w:r>
+              <w:rPr>
+                <w:rFonts w:hint="eastAsia"/>
+                <w:lang w:eastAsia="ko-KR"/>
+              </w:rPr>
+              <w:t>개수</w:t>
+            </w:r>
+            <w:r>
+              <w:rPr>
+                <w:rFonts w:hint="eastAsia"/>
+                <w:lang w:eastAsia="ko-KR"/>
+              </w:rPr>
+              <w:t xml:space="preserve"> </w:t>
+            </w:r>
+            <w:r>
+              <w:rPr>
+                <w:rFonts w:hint="eastAsia"/>
+                <w:lang w:eastAsia="ko-KR"/>
+              </w:rPr>
+              <w:t>조절</w:t>
+            </w:r>
+            <w:r>
+              <w:rPr>
+                <w:rFonts w:hint="eastAsia"/>
+                <w:lang w:eastAsia="ko-KR"/>
+              </w:rPr>
+              <w:t xml:space="preserve"> </w:t>
+            </w:r>
+            <w:r>
+              <w:rPr>
+                <w:rFonts w:hint="eastAsia"/>
+                <w:lang w:eastAsia="ko-KR"/>
+              </w:rPr>
+              <w:t>요청</w:t>
+            </w:r>
           </w:p>
         </w:tc>
         <w:tc>
@@ -4433,6 +7094,61 @@
                 <w:lang w:eastAsia="ko-KR"/>
               </w:rPr>
             </w:pPr>
+            <w:r>
+              <w:rPr>
+                <w:rFonts w:hint="eastAsia"/>
+                <w:lang w:eastAsia="ko-KR"/>
+              </w:rPr>
+              <w:t>개수조절</w:t>
+            </w:r>
+            <w:r>
+              <w:rPr>
+                <w:rFonts w:hint="eastAsia"/>
+                <w:lang w:eastAsia="ko-KR"/>
+              </w:rPr>
+              <w:t xml:space="preserve"> </w:t>
+            </w:r>
+            <w:r>
+              <w:rPr>
+                <w:rFonts w:hint="eastAsia"/>
+                <w:lang w:eastAsia="ko-KR"/>
+              </w:rPr>
+              <w:t>버튼</w:t>
+            </w:r>
+            <w:r>
+              <w:rPr>
+                <w:rFonts w:hint="eastAsia"/>
+                <w:lang w:eastAsia="ko-KR"/>
+              </w:rPr>
+              <w:t>,</w:t>
+            </w:r>
+            <w:r>
+              <w:rPr>
+                <w:lang w:eastAsia="ko-KR"/>
+              </w:rPr>
+              <w:t xml:space="preserve"> </w:t>
+            </w:r>
+            <w:r>
+              <w:rPr>
+                <w:rFonts w:hint="eastAsia"/>
+                <w:lang w:eastAsia="ko-KR"/>
+              </w:rPr>
+              <w:t>개수</w:t>
+            </w:r>
+            <w:r>
+              <w:rPr>
+                <w:rFonts w:hint="eastAsia"/>
+                <w:lang w:eastAsia="ko-KR"/>
+              </w:rPr>
+              <w:t xml:space="preserve"> </w:t>
+            </w:r>
+            <w:r>
+              <w:rPr>
+                <w:rFonts w:hint="eastAsia"/>
+                <w:lang w:eastAsia="ko-KR"/>
+              </w:rPr>
+              <w:t>카운터</w:t>
+            </w:r>
           </w:p>
         </w:tc>
         <w:tc>
@@ -4445,6 +7161,222 @@
                 <w:lang w:eastAsia="ko-KR"/>
               </w:rPr>
             </w:pPr>
+            <w:r>
+              <w:rPr>
+                <w:rFonts w:hint="eastAsia"/>
+                <w:lang w:eastAsia="ko-KR"/>
+              </w:rPr>
+              <w:t>최대</w:t>
+            </w:r>
+            <w:r>
+              <w:rPr>
+                <w:rFonts w:hint="eastAsia"/>
+                <w:lang w:eastAsia="ko-KR"/>
+              </w:rPr>
+              <w:t xml:space="preserve"> </w:t>
+            </w:r>
+            <w:r>
+              <w:rPr>
+                <w:rFonts w:hint="eastAsia"/>
+                <w:lang w:eastAsia="ko-KR"/>
+              </w:rPr>
+              <w:t>개수</w:t>
+            </w:r>
+            <w:r>
+              <w:rPr>
+                <w:rFonts w:hint="eastAsia"/>
+                <w:lang w:eastAsia="ko-KR"/>
+              </w:rPr>
+              <w:t xml:space="preserve"> </w:t>
+            </w:r>
+            <w:r>
+              <w:rPr>
+                <w:lang w:eastAsia="ko-KR"/>
+              </w:rPr>
+              <w:t>10</w:t>
+            </w:r>
+            <w:r>
+              <w:rPr>
+                <w:rFonts w:hint="eastAsia"/>
+                <w:lang w:eastAsia="ko-KR"/>
+              </w:rPr>
+              <w:t>개</w:t>
+            </w:r>
+            <w:r>
+              <w:rPr>
+                <w:rFonts w:hint="eastAsia"/>
+                <w:lang w:eastAsia="ko-KR"/>
+              </w:rPr>
+              <w:t xml:space="preserve"> </w:t>
+            </w:r>
+            <w:r>
+              <w:rPr>
+                <w:rFonts w:hint="eastAsia"/>
+                <w:lang w:eastAsia="ko-KR"/>
+              </w:rPr>
+              <w:t>내에서</w:t>
+            </w:r>
+            <w:r>
+              <w:rPr>
+                <w:rFonts w:hint="eastAsia"/>
+                <w:lang w:eastAsia="ko-KR"/>
+              </w:rPr>
+              <w:t xml:space="preserve"> </w:t>
+            </w:r>
+            <w:r>
+              <w:rPr>
+                <w:rFonts w:hint="eastAsia"/>
+                <w:lang w:eastAsia="ko-KR"/>
+              </w:rPr>
+              <w:t>버튼을</w:t>
+            </w:r>
+            <w:r>
+              <w:rPr>
+                <w:rFonts w:hint="eastAsia"/>
+                <w:lang w:eastAsia="ko-KR"/>
+              </w:rPr>
+              <w:t xml:space="preserve"> </w:t>
+            </w:r>
+            <w:r>
+              <w:rPr>
+                <w:rFonts w:hint="eastAsia"/>
+                <w:lang w:eastAsia="ko-KR"/>
+              </w:rPr>
+              <w:t>조절할</w:t>
+            </w:r>
+            <w:r>
+              <w:rPr>
+                <w:rFonts w:hint="eastAsia"/>
+                <w:lang w:eastAsia="ko-KR"/>
+              </w:rPr>
+              <w:t xml:space="preserve"> </w:t>
+            </w:r>
+            <w:r>
+              <w:rPr>
+                <w:rFonts w:hint="eastAsia"/>
+                <w:lang w:eastAsia="ko-KR"/>
+              </w:rPr>
+              <w:t>수</w:t>
+            </w:r>
+            <w:r>
+              <w:rPr>
+                <w:rFonts w:hint="eastAsia"/>
+                <w:lang w:eastAsia="ko-KR"/>
+              </w:rPr>
+              <w:t xml:space="preserve"> </w:t>
+            </w:r>
+            <w:r>
+              <w:rPr>
+                <w:rFonts w:hint="eastAsia"/>
+                <w:lang w:eastAsia="ko-KR"/>
+              </w:rPr>
+              <w:t>있게</w:t>
+            </w:r>
+            <w:r>
+              <w:rPr>
+                <w:rFonts w:hint="eastAsia"/>
+                <w:lang w:eastAsia="ko-KR"/>
+              </w:rPr>
+              <w:t xml:space="preserve"> </w:t>
+            </w:r>
+            <w:r>
+              <w:rPr>
+                <w:rFonts w:hint="eastAsia"/>
+                <w:lang w:eastAsia="ko-KR"/>
+              </w:rPr>
+              <w:t>하기</w:t>
+            </w:r>
+            <w:r>
+              <w:rPr>
+                <w:rFonts w:hint="eastAsia"/>
+                <w:lang w:eastAsia="ko-KR"/>
+              </w:rPr>
+              <w:t xml:space="preserve"> </w:t>
+            </w:r>
+            <w:r>
+              <w:rPr>
+                <w:rFonts w:hint="eastAsia"/>
+                <w:lang w:eastAsia="ko-KR"/>
+              </w:rPr>
+              <w:t>위해</w:t>
+            </w:r>
+            <w:r>
+              <w:rPr>
+                <w:rFonts w:hint="eastAsia"/>
+                <w:lang w:eastAsia="ko-KR"/>
+              </w:rPr>
+              <w:t xml:space="preserve"> </w:t>
+            </w:r>
+            <w:r>
+              <w:rPr>
+                <w:rFonts w:hint="eastAsia"/>
+                <w:lang w:eastAsia="ko-KR"/>
+              </w:rPr>
+              <w:t>개수</w:t>
+            </w:r>
+            <w:r>
+              <w:rPr>
+                <w:rFonts w:hint="eastAsia"/>
+                <w:lang w:eastAsia="ko-KR"/>
+              </w:rPr>
+              <w:t xml:space="preserve"> </w:t>
+            </w:r>
+            <w:r>
+              <w:rPr>
+                <w:rFonts w:hint="eastAsia"/>
+                <w:lang w:eastAsia="ko-KR"/>
+              </w:rPr>
+              <w:t>카운터</w:t>
+            </w:r>
+            <w:r>
+              <w:rPr>
+                <w:rFonts w:hint="eastAsia"/>
+                <w:lang w:eastAsia="ko-KR"/>
+              </w:rPr>
+              <w:t xml:space="preserve"> </w:t>
+            </w:r>
+            <w:r>
+              <w:rPr>
+                <w:rFonts w:hint="eastAsia"/>
+                <w:lang w:eastAsia="ko-KR"/>
+              </w:rPr>
+              <w:t>정보를</w:t>
+            </w:r>
+            <w:r>
+              <w:rPr>
+                <w:rFonts w:hint="eastAsia"/>
+                <w:lang w:eastAsia="ko-KR"/>
+              </w:rPr>
+              <w:t xml:space="preserve"> </w:t>
+            </w:r>
+            <w:r>
+              <w:rPr>
+                <w:rFonts w:hint="eastAsia"/>
+                <w:lang w:eastAsia="ko-KR"/>
+              </w:rPr>
+              <w:t>속성으로</w:t>
+            </w:r>
+            <w:r>
+              <w:rPr>
+                <w:rFonts w:hint="eastAsia"/>
+                <w:lang w:eastAsia="ko-KR"/>
+              </w:rPr>
+              <w:t xml:space="preserve"> </w:t>
+            </w:r>
+            <w:r>
+              <w:rPr>
+                <w:rFonts w:hint="eastAsia"/>
+                <w:lang w:eastAsia="ko-KR"/>
+              </w:rPr>
+              <w:t>가져야한다</w:t>
+            </w:r>
+            <w:r>
+              <w:rPr>
+                <w:rFonts w:hint="eastAsia"/>
+                <w:lang w:eastAsia="ko-KR"/>
+              </w:rPr>
+              <w:t>.</w:t>
+            </w:r>
           </w:p>
         </w:tc>
       </w:tr>
@@ -4462,6 +7394,41 @@
                 <w:lang w:eastAsia="ko-KR"/>
               </w:rPr>
             </w:pPr>
+            <w:r>
+              <w:rPr>
+                <w:rFonts w:hint="eastAsia"/>
+                <w:lang w:eastAsia="ko-KR"/>
+              </w:rPr>
+              <w:t>메뉴</w:t>
+            </w:r>
+            <w:r>
+              <w:rPr>
+                <w:rFonts w:hint="eastAsia"/>
+                <w:lang w:eastAsia="ko-KR"/>
+              </w:rPr>
+              <w:t xml:space="preserve"> </w:t>
+            </w:r>
+            <w:r>
+              <w:rPr>
+                <w:rFonts w:hint="eastAsia"/>
+                <w:lang w:eastAsia="ko-KR"/>
+              </w:rPr>
+              <w:t>담기</w:t>
+            </w:r>
+            <w:r>
+              <w:rPr>
+                <w:rFonts w:hint="eastAsia"/>
+                <w:lang w:eastAsia="ko-KR"/>
+              </w:rPr>
+              <w:t xml:space="preserve"> </w:t>
+            </w:r>
+            <w:r>
+              <w:rPr>
+                <w:rFonts w:hint="eastAsia"/>
+                <w:lang w:eastAsia="ko-KR"/>
+              </w:rPr>
+              <w:t>요청</w:t>
+            </w:r>
           </w:p>
         </w:tc>
         <w:tc>
@@ -4474,6 +7441,82 @@
                 <w:lang w:eastAsia="ko-KR"/>
               </w:rPr>
             </w:pPr>
+            <w:r>
+              <w:rPr>
+                <w:rFonts w:hint="eastAsia"/>
+                <w:lang w:eastAsia="ko-KR"/>
+              </w:rPr>
+              <w:t>메뉴</w:t>
+            </w:r>
+            <w:r>
+              <w:rPr>
+                <w:rFonts w:hint="eastAsia"/>
+                <w:lang w:eastAsia="ko-KR"/>
+              </w:rPr>
+              <w:t xml:space="preserve"> </w:t>
+            </w:r>
+            <w:r>
+              <w:rPr>
+                <w:rFonts w:hint="eastAsia"/>
+                <w:lang w:eastAsia="ko-KR"/>
+              </w:rPr>
+              <w:t>담기</w:t>
+            </w:r>
+            <w:r>
+              <w:rPr>
+                <w:rFonts w:hint="eastAsia"/>
+                <w:lang w:eastAsia="ko-KR"/>
+              </w:rPr>
+              <w:t xml:space="preserve"> </w:t>
+            </w:r>
+            <w:r>
+              <w:rPr>
+                <w:rFonts w:hint="eastAsia"/>
+                <w:lang w:eastAsia="ko-KR"/>
+              </w:rPr>
+              <w:t>버튼</w:t>
+            </w:r>
+            <w:r>
+              <w:rPr>
+                <w:rFonts w:hint="eastAsia"/>
+                <w:lang w:eastAsia="ko-KR"/>
+              </w:rPr>
+              <w:t>,</w:t>
+            </w:r>
+            <w:r>
+              <w:rPr>
+                <w:lang w:eastAsia="ko-KR"/>
+              </w:rPr>
+              <w:t xml:space="preserve"> </w:t>
+            </w:r>
+            <w:r>
+              <w:rPr>
+                <w:rFonts w:hint="eastAsia"/>
+                <w:lang w:eastAsia="ko-KR"/>
+              </w:rPr>
+              <w:t>메뉴</w:t>
+            </w:r>
+            <w:r>
+              <w:rPr>
+                <w:rFonts w:hint="eastAsia"/>
+                <w:lang w:eastAsia="ko-KR"/>
+              </w:rPr>
+              <w:t xml:space="preserve"> </w:t>
+            </w:r>
+            <w:r>
+              <w:rPr>
+                <w:rFonts w:hint="eastAsia"/>
+                <w:lang w:eastAsia="ko-KR"/>
+              </w:rPr>
+              <w:t>재고</w:t>
+            </w:r>
+            <w:r>
+              <w:rPr>
+                <w:rFonts w:hint="eastAsia"/>
+                <w:lang w:eastAsia="ko-KR"/>
+              </w:rPr>
+              <w:t xml:space="preserve"> </w:t>
+            </w:r>
           </w:p>
         </w:tc>
         <w:tc>
@@ -4486,47 +7529,125 @@
                 <w:lang w:eastAsia="ko-KR"/>
               </w:rPr>
             </w:pPr>
-          </w:p>
-        </w:tc>
-      </w:tr>
-      <w:tr>
-        <w:trPr>
-          <w:trHeight w:val="600"/>
-        </w:trPr>
-        <w:tc>
-          <w:tcPr>
-            <w:tcW w:w="1696" w:type="dxa"/>
-          </w:tcPr>
-          <w:p>
-            <w:pPr>
-              <w:rPr>
-                <w:lang w:eastAsia="ko-KR"/>
-              </w:rPr>
-            </w:pPr>
-          </w:p>
-        </w:tc>
-        <w:tc>
-          <w:tcPr>
-            <w:tcW w:w="2127" w:type="dxa"/>
-          </w:tcPr>
-          <w:p>
-            <w:pPr>
-              <w:rPr>
-                <w:lang w:eastAsia="ko-KR"/>
-              </w:rPr>
-            </w:pPr>
-          </w:p>
-        </w:tc>
-        <w:tc>
-          <w:tcPr>
-            <w:tcW w:w="5193" w:type="dxa"/>
-          </w:tcPr>
-          <w:p>
-            <w:pPr>
-              <w:rPr>
-                <w:lang w:eastAsia="ko-KR"/>
-              </w:rPr>
-            </w:pPr>
+            <w:r>
+              <w:rPr>
+                <w:rFonts w:hint="eastAsia"/>
+                <w:lang w:eastAsia="ko-KR"/>
+              </w:rPr>
+              <w:t>품절</w:t>
+            </w:r>
+            <w:r>
+              <w:rPr>
+                <w:rFonts w:hint="eastAsia"/>
+                <w:lang w:eastAsia="ko-KR"/>
+              </w:rPr>
+              <w:t xml:space="preserve"> </w:t>
+            </w:r>
+            <w:r>
+              <w:rPr>
+                <w:rFonts w:hint="eastAsia"/>
+                <w:lang w:eastAsia="ko-KR"/>
+              </w:rPr>
+              <w:t>여부</w:t>
+            </w:r>
+            <w:r>
+              <w:rPr>
+                <w:rFonts w:hint="eastAsia"/>
+                <w:lang w:eastAsia="ko-KR"/>
+              </w:rPr>
+              <w:t xml:space="preserve"> </w:t>
+            </w:r>
+            <w:r>
+              <w:rPr>
+                <w:rFonts w:hint="eastAsia"/>
+                <w:lang w:eastAsia="ko-KR"/>
+              </w:rPr>
+              <w:t>파악을</w:t>
+            </w:r>
+            <w:r>
+              <w:rPr>
+                <w:rFonts w:hint="eastAsia"/>
+                <w:lang w:eastAsia="ko-KR"/>
+              </w:rPr>
+              <w:t xml:space="preserve"> </w:t>
+            </w:r>
+            <w:r>
+              <w:rPr>
+                <w:rFonts w:hint="eastAsia"/>
+                <w:lang w:eastAsia="ko-KR"/>
+              </w:rPr>
+              <w:t>위한</w:t>
+            </w:r>
+            <w:r>
+              <w:rPr>
+                <w:rFonts w:hint="eastAsia"/>
+                <w:lang w:eastAsia="ko-KR"/>
+              </w:rPr>
+              <w:t xml:space="preserve"> </w:t>
+            </w:r>
+            <w:r>
+              <w:rPr>
+                <w:rFonts w:hint="eastAsia"/>
+                <w:lang w:eastAsia="ko-KR"/>
+              </w:rPr>
+              <w:t>메뉴</w:t>
+            </w:r>
+            <w:r>
+              <w:rPr>
+                <w:rFonts w:hint="eastAsia"/>
+                <w:lang w:eastAsia="ko-KR"/>
+              </w:rPr>
+              <w:t xml:space="preserve"> </w:t>
+            </w:r>
+            <w:r>
+              <w:rPr>
+                <w:rFonts w:hint="eastAsia"/>
+                <w:lang w:eastAsia="ko-KR"/>
+              </w:rPr>
+              <w:t>재고</w:t>
+            </w:r>
+            <w:r>
+              <w:rPr>
+                <w:rFonts w:hint="eastAsia"/>
+                <w:lang w:eastAsia="ko-KR"/>
+              </w:rPr>
+              <w:t xml:space="preserve"> </w:t>
+            </w:r>
+            <w:r>
+              <w:rPr>
+                <w:rFonts w:hint="eastAsia"/>
+                <w:lang w:eastAsia="ko-KR"/>
+              </w:rPr>
+              <w:t>수량</w:t>
+            </w:r>
+            <w:r>
+              <w:rPr>
+                <w:rFonts w:hint="eastAsia"/>
+                <w:lang w:eastAsia="ko-KR"/>
+              </w:rPr>
+              <w:t xml:space="preserve"> </w:t>
+            </w:r>
+            <w:r>
+              <w:rPr>
+                <w:rFonts w:hint="eastAsia"/>
+                <w:lang w:eastAsia="ko-KR"/>
+              </w:rPr>
+              <w:t>데이터</w:t>
+            </w:r>
+            <w:r>
+              <w:rPr>
+                <w:rFonts w:hint="eastAsia"/>
+                <w:lang w:eastAsia="ko-KR"/>
+              </w:rPr>
+              <w:t xml:space="preserve"> </w:t>
+            </w:r>
+            <w:r>
+              <w:rPr>
+                <w:rFonts w:hint="eastAsia"/>
+                <w:lang w:eastAsia="ko-KR"/>
+              </w:rPr>
+              <w:t>정보</w:t>
+            </w:r>
           </w:p>
         </w:tc>
       </w:tr>
@@ -4541,6 +7662,21 @@
     <w:p>
       <w:pPr>
         <w:rPr>
+          <w:lang w:eastAsia="ko-KR"/>
+        </w:rPr>
+      </w:pPr>
+    </w:p>
+    <w:p>
+      <w:pPr>
+        <w:rPr>
+          <w:lang w:eastAsia="ko-KR"/>
+        </w:rPr>
+      </w:pPr>
+    </w:p>
+    <w:p>
+      <w:pPr>
+        <w:rPr>
+          <w:rFonts w:hint="eastAsia"/>
           <w:lang w:eastAsia="ko-KR"/>
         </w:rPr>
       </w:pPr>
@@ -4576,7 +7712,13 @@
         <w:rPr>
           <w:lang w:eastAsia="ko-KR"/>
         </w:rPr>
-        <w:t xml:space="preserve"> Domain Model for UC-1</w:t>
+        <w:t xml:space="preserve"> Domain Model for UC-</w:t>
+      </w:r>
+      <w:r>
+        <w:rPr>
+          <w:lang w:eastAsia="ko-KR"/>
+        </w:rPr>
+        <w:t>4</w:t>
       </w:r>
     </w:p>
     <w:p>
@@ -4592,6 +7734,53 @@
           <w:lang w:eastAsia="ko-KR"/>
         </w:rPr>
       </w:pPr>
+      <w:r>
+        <w:rPr>
+          <w:noProof/>
+        </w:rPr>
+        <w:drawing>
+          <wp:inline distT="0" distB="0" distL="0" distR="0" wp14:anchorId="05606699" wp14:editId="55B199CA">
+            <wp:extent cx="5906779" cy="3352800"/>
+            <wp:effectExtent l="0" t="0" r="0" b="0"/>
+            <wp:docPr id="1" name="그림 1"/>
+            <wp:cNvGraphicFramePr>
+              <a:graphicFrameLocks xmlns:a="http://schemas.openxmlformats.org/drawingml/2006/main" noChangeAspect="1"/>
+            </wp:cNvGraphicFramePr>
+            <a:graphic xmlns:a="http://schemas.openxmlformats.org/drawingml/2006/main">
+              <a:graphicData uri="http://schemas.openxmlformats.org/drawingml/2006/picture">
+                <pic:pic xmlns:pic="http://schemas.openxmlformats.org/drawingml/2006/picture">
+                  <pic:nvPicPr>
+                    <pic:cNvPr id="1" name=""/>
+                    <pic:cNvPicPr/>
+                  </pic:nvPicPr>
+                  <pic:blipFill rotWithShape="1">
+                    <a:blip r:embed="rId7"/>
+                    <a:srcRect l="5318" t="8509" r="7434" b="12249"/>
+                    <a:stretch/>
+                  </pic:blipFill>
+                  <pic:spPr bwMode="auto">
+                    <a:xfrm>
+                      <a:off x="0" y="0"/>
+                      <a:ext cx="5917644" cy="3358967"/>
+                    </a:xfrm>
+                    <a:prstGeom prst="rect">
+                      <a:avLst/>
+                    </a:prstGeom>
+                    <a:ln>
+                      <a:noFill/>
+                    </a:ln>
+                    <a:extLst>
+                      <a:ext uri="{53640926-AAD7-44D8-BBD7-CCE9431645EC}">
+                        <a14:shadowObscured xmlns:a14="http://schemas.microsoft.com/office/drawing/2010/main"/>
+                      </a:ext>
+                    </a:extLst>
+                  </pic:spPr>
+                </pic:pic>
+              </a:graphicData>
+            </a:graphic>
+          </wp:inline>
+        </w:drawing>
+      </w:r>
     </w:p>
     <w:sectPr>
       <w:pgSz w:w="11906" w:h="16838"/>
@@ -5461,7 +8650,7 @@
   <w:style w:type="paragraph" w:default="1" w:styleId="a">
     <w:name w:val="Normal"/>
     <w:qFormat/>
-    <w:rsid w:val="005F28B2"/>
+    <w:rsid w:val="00831F50"/>
     <w:pPr>
       <w:spacing w:after="0" w:line="240" w:lineRule="auto"/>
       <w:jc w:val="left"/>

</xml_diff>

<commit_message>
[docs] subgroup1 domain for uc-4 예외페이지 concept type 변경
</commit_message>
<xml_diff>
--- a/subgroup1/3.domain model/2021.04.19 [ domain model for uc-4 ].docx
+++ b/subgroup1/3.domain model/2021.04.19 [ domain model for uc-4 ].docx
@@ -87,7 +87,6 @@
         </w:rPr>
         <w:t xml:space="preserve"> uc-</w:t>
       </w:r>
-      <w:proofErr w:type="gramStart"/>
       <w:r>
         <w:rPr>
           <w:b/>
@@ -116,10 +115,12 @@
           <w:szCs w:val="28"/>
           <w:lang w:eastAsia="ko-KR"/>
         </w:rPr>
-        <w:t>]</w:t>
-      </w:r>
-      <w:proofErr w:type="gramEnd"/>
-      <w:r>
+        <w:t xml:space="preserve">] </w:t>
+      </w:r>
+    </w:p>
+    <w:p>
+      <w:pPr>
+        <w:jc w:val="center"/>
         <w:rPr>
           <w:b/>
           <w:bCs/>
@@ -127,19 +128,6 @@
           <w:szCs w:val="28"/>
           <w:lang w:eastAsia="ko-KR"/>
         </w:rPr>
-        <w:t xml:space="preserve"> </w:t>
-      </w:r>
-    </w:p>
-    <w:p>
-      <w:pPr>
-        <w:jc w:val="center"/>
-        <w:rPr>
-          <w:b/>
-          <w:bCs/>
-          <w:sz w:val="28"/>
-          <w:szCs w:val="28"/>
-          <w:lang w:eastAsia="ko-KR"/>
-        </w:rPr>
       </w:pPr>
     </w:p>
     <w:p>
@@ -160,7 +148,6 @@
         </w:rPr>
         <w:t xml:space="preserve">Sub group1 </w:t>
       </w:r>
-      <w:proofErr w:type="gramStart"/>
       <w:r>
         <w:rPr>
           <w:rFonts w:hint="eastAsia"/>
@@ -178,17 +165,7 @@
           <w:u w:val="single"/>
           <w:lang w:eastAsia="ko-KR"/>
         </w:rPr>
-        <w:t xml:space="preserve"> :</w:t>
-      </w:r>
-      <w:proofErr w:type="gramEnd"/>
-      <w:r>
-        <w:rPr>
-          <w:sz w:val="20"/>
-          <w:szCs w:val="20"/>
-          <w:u w:val="single"/>
-          <w:lang w:eastAsia="ko-KR"/>
-        </w:rPr>
-        <w:t xml:space="preserve"> </w:t>
+        <w:t xml:space="preserve"> : </w:t>
       </w:r>
       <w:r>
         <w:rPr>
@@ -209,7 +186,6 @@
         </w:rPr>
         <w:t xml:space="preserve">, </w:t>
       </w:r>
-      <w:proofErr w:type="spellStart"/>
       <w:r>
         <w:rPr>
           <w:rFonts w:hint="eastAsia"/>
@@ -220,7 +196,6 @@
         </w:rPr>
         <w:t>오예원</w:t>
       </w:r>
-      <w:proofErr w:type="spellEnd"/>
     </w:p>
     <w:p>
       <w:pPr>
@@ -231,7 +206,6 @@
           <w:lang w:eastAsia="ko-KR"/>
         </w:rPr>
       </w:pPr>
-      <w:proofErr w:type="gramStart"/>
       <w:r>
         <w:rPr>
           <w:rFonts w:hint="eastAsia"/>
@@ -249,17 +223,7 @@
           <w:u w:val="single"/>
           <w:lang w:eastAsia="ko-KR"/>
         </w:rPr>
-        <w:t xml:space="preserve"> :</w:t>
-      </w:r>
-      <w:proofErr w:type="gramEnd"/>
-      <w:r>
-        <w:rPr>
-          <w:sz w:val="20"/>
-          <w:szCs w:val="20"/>
-          <w:u w:val="single"/>
-          <w:lang w:eastAsia="ko-KR"/>
-        </w:rPr>
-        <w:t xml:space="preserve"> </w:t>
+        <w:t xml:space="preserve"> : </w:t>
       </w:r>
       <w:r>
         <w:rPr>
@@ -395,7 +359,6 @@
           <w:lang w:eastAsia="ko-KR"/>
         </w:rPr>
       </w:pPr>
-      <w:proofErr w:type="gramStart"/>
       <w:r>
         <w:rPr>
           <w:rFonts w:hint="eastAsia"/>
@@ -413,17 +376,7 @@
           <w:u w:val="single"/>
           <w:lang w:eastAsia="ko-KR"/>
         </w:rPr>
-        <w:t xml:space="preserve"> :</w:t>
-      </w:r>
-      <w:proofErr w:type="gramEnd"/>
-      <w:r>
-        <w:rPr>
-          <w:sz w:val="20"/>
-          <w:szCs w:val="20"/>
-          <w:u w:val="single"/>
-          <w:lang w:eastAsia="ko-KR"/>
-        </w:rPr>
-        <w:t xml:space="preserve"> </w:t>
+        <w:t xml:space="preserve"> : </w:t>
       </w:r>
       <w:r>
         <w:rPr>
@@ -472,7 +425,6 @@
         </w:rPr>
         <w:t xml:space="preserve"> </w:t>
       </w:r>
-      <w:proofErr w:type="gramStart"/>
       <w:r>
         <w:rPr>
           <w:rFonts w:hint="eastAsia"/>
@@ -490,17 +442,7 @@
           <w:u w:val="single"/>
           <w:lang w:eastAsia="ko-KR"/>
         </w:rPr>
-        <w:t xml:space="preserve"> :</w:t>
-      </w:r>
-      <w:proofErr w:type="gramEnd"/>
-      <w:r>
-        <w:rPr>
-          <w:sz w:val="20"/>
-          <w:szCs w:val="20"/>
-          <w:u w:val="single"/>
-          <w:lang w:eastAsia="ko-KR"/>
-        </w:rPr>
-        <w:t xml:space="preserve"> 2021.04.</w:t>
+        <w:t xml:space="preserve"> : 2021.04.</w:t>
       </w:r>
       <w:r>
         <w:rPr>
@@ -2259,19 +2201,11 @@
               </w:rPr>
               <w:t xml:space="preserve"> </w:t>
             </w:r>
-            <w:proofErr w:type="gramStart"/>
-            <w:r>
-              <w:rPr>
-                <w:lang w:eastAsia="ko-KR"/>
-              </w:rPr>
-              <w:t>( UC</w:t>
-            </w:r>
-            <w:proofErr w:type="gramEnd"/>
-            <w:r>
-              <w:rPr>
-                <w:lang w:eastAsia="ko-KR"/>
-              </w:rPr>
-              <w:t>-4. S</w:t>
+            <w:r>
+              <w:rPr>
+                <w:lang w:eastAsia="ko-KR"/>
+              </w:rPr>
+              <w:t>( UC-4. S</w:t>
             </w:r>
             <w:r>
               <w:rPr>
@@ -2284,16 +2218,8 @@
               <w:rPr>
                 <w:lang w:eastAsia="ko-KR"/>
               </w:rPr>
-              <w:t>p</w:t>
-            </w:r>
-            <w:proofErr w:type="gramStart"/>
-            <w:r>
-              <w:rPr>
-                <w:lang w:eastAsia="ko-KR"/>
-              </w:rPr>
-              <w:t>4 )</w:t>
-            </w:r>
-            <w:proofErr w:type="gramEnd"/>
+              <w:t>p4 )</w:t>
+            </w:r>
           </w:p>
         </w:tc>
         <w:tc>
@@ -2584,7 +2510,6 @@
                 <w:lang w:eastAsia="ko-KR"/>
               </w:rPr>
             </w:pPr>
-            <w:proofErr w:type="gramStart"/>
             <w:r>
               <w:rPr>
                 <w:rFonts w:hint="eastAsia"/>
@@ -2609,14 +2534,7 @@
               <w:rPr>
                 <w:lang w:eastAsia="ko-KR"/>
               </w:rPr>
-              <w:t>C</w:t>
-            </w:r>
-            <w:proofErr w:type="gramEnd"/>
-            <w:r>
-              <w:rPr>
-                <w:lang w:eastAsia="ko-KR"/>
-              </w:rPr>
-              <w:t>4-</w:t>
+              <w:t>C4-</w:t>
             </w:r>
             <w:r>
               <w:rPr>
@@ -2649,7 +2567,7 @@
                 <w:rFonts w:hint="eastAsia"/>
                 <w:lang w:eastAsia="ko-KR"/>
               </w:rPr>
-              <w:t>K</w:t>
+              <w:t>D</w:t>
             </w:r>
           </w:p>
         </w:tc>
@@ -2893,7 +2811,6 @@
                 <w:lang w:eastAsia="ko-KR"/>
               </w:rPr>
             </w:pPr>
-            <w:proofErr w:type="gramStart"/>
             <w:r>
               <w:rPr>
                 <w:lang w:eastAsia="ko-KR"/>
@@ -2907,7 +2824,6 @@
               </w:rPr>
               <w:t>아직</w:t>
             </w:r>
-            <w:proofErr w:type="gramEnd"/>
             <w:r>
               <w:rPr>
                 <w:rFonts w:hint="eastAsia"/>
@@ -3081,19 +2997,11 @@
                 <w:lang w:eastAsia="ko-KR"/>
               </w:rPr>
             </w:pPr>
-            <w:proofErr w:type="gramStart"/>
-            <w:r>
-              <w:rPr>
-                <w:lang w:eastAsia="ko-KR"/>
-              </w:rPr>
-              <w:t>( UC</w:t>
-            </w:r>
-            <w:proofErr w:type="gramEnd"/>
-            <w:r>
-              <w:rPr>
-                <w:lang w:eastAsia="ko-KR"/>
-              </w:rPr>
-              <w:t>-4. S</w:t>
+            <w:r>
+              <w:rPr>
+                <w:lang w:eastAsia="ko-KR"/>
+              </w:rPr>
+              <w:t>( UC-4. S</w:t>
             </w:r>
             <w:r>
               <w:rPr>
@@ -3108,7 +3016,6 @@
               </w:rPr>
               <w:t>p</w:t>
             </w:r>
-            <w:proofErr w:type="gramStart"/>
             <w:r>
               <w:rPr>
                 <w:lang w:eastAsia="ko-KR"/>
@@ -3121,7 +3028,6 @@
               </w:rPr>
               <w:t>)</w:t>
             </w:r>
-            <w:proofErr w:type="gramEnd"/>
           </w:p>
         </w:tc>
         <w:tc>
@@ -3473,7 +3379,6 @@
               </w:rPr>
               <w:t xml:space="preserve"> </w:t>
             </w:r>
-            <w:proofErr w:type="spellStart"/>
             <w:r>
               <w:rPr>
                 <w:rFonts w:hint="eastAsia"/>
@@ -3481,7 +3386,6 @@
               </w:rPr>
               <w:t>요청받은것들을</w:t>
             </w:r>
-            <w:proofErr w:type="spellEnd"/>
             <w:r>
               <w:rPr>
                 <w:rFonts w:hint="eastAsia"/>
@@ -3697,7 +3601,6 @@
               </w:rPr>
               <w:t xml:space="preserve"> </w:t>
             </w:r>
-            <w:proofErr w:type="spellStart"/>
             <w:r>
               <w:rPr>
                 <w:rFonts w:hint="eastAsia"/>
@@ -3705,7 +3608,6 @@
               </w:rPr>
               <w:t>요청받은것들을</w:t>
             </w:r>
-            <w:proofErr w:type="spellEnd"/>
             <w:r>
               <w:rPr>
                 <w:rFonts w:hint="eastAsia"/>
@@ -4073,7 +3975,6 @@
               </w:rPr>
               <w:t xml:space="preserve"> </w:t>
             </w:r>
-            <w:proofErr w:type="spellStart"/>
             <w:r>
               <w:rPr>
                 <w:rFonts w:hint="eastAsia"/>
@@ -4081,7 +3982,6 @@
               </w:rPr>
               <w:t>수신받았던</w:t>
             </w:r>
-            <w:proofErr w:type="spellEnd"/>
             <w:r>
               <w:rPr>
                 <w:rFonts w:hint="eastAsia"/>
@@ -4131,7 +4031,6 @@
               </w:rPr>
               <w:t xml:space="preserve"> </w:t>
             </w:r>
-            <w:proofErr w:type="spellStart"/>
             <w:r>
               <w:rPr>
                 <w:rFonts w:hint="eastAsia"/>
@@ -4139,7 +4038,6 @@
               </w:rPr>
               <w:t>입력값</w:t>
             </w:r>
-            <w:proofErr w:type="spellEnd"/>
             <w:r>
               <w:rPr>
                 <w:rFonts w:hint="eastAsia"/>
@@ -4689,7 +4587,6 @@
               </w:rPr>
               <w:t xml:space="preserve"> </w:t>
             </w:r>
-            <w:proofErr w:type="spellStart"/>
             <w:r>
               <w:rPr>
                 <w:rFonts w:hint="eastAsia"/>
@@ -4697,7 +4594,6 @@
               </w:rPr>
               <w:t>입력값</w:t>
             </w:r>
-            <w:proofErr w:type="spellEnd"/>
             <w:r>
               <w:rPr>
                 <w:rFonts w:hint="eastAsia"/>
@@ -6824,7 +6720,7 @@
           <w:noProof/>
         </w:rPr>
         <w:drawing>
-          <wp:inline distT="0" distB="0" distL="0" distR="0" wp14:anchorId="47077BE8" wp14:editId="1D6827F3">
+          <wp:inline distT="0" distB="0" distL="0" distR="0" wp14:anchorId="0883DC2F" wp14:editId="11BDA7FC">
             <wp:extent cx="5731510" cy="3582035"/>
             <wp:effectExtent l="0" t="0" r="2540" b="0"/>
             <wp:docPr id="1" name="그림 1"/>

</xml_diff>

<commit_message>
[docs] subgroup1 domain model for uc-4,uc-5 concept 네임 수정, 관계 추가, 그림 수정
</commit_message>
<xml_diff>
--- a/subgroup1/3.domain model/2021.04.19 [ domain model for uc-4 ].docx
+++ b/subgroup1/3.domain model/2021.04.19 [ domain model for uc-4 ].docx
@@ -87,6 +87,7 @@
         </w:rPr>
         <w:t xml:space="preserve"> uc-</w:t>
       </w:r>
+      <w:proofErr w:type="gramStart"/>
       <w:r>
         <w:rPr>
           <w:b/>
@@ -115,7 +116,18 @@
           <w:szCs w:val="28"/>
           <w:lang w:eastAsia="ko-KR"/>
         </w:rPr>
-        <w:t xml:space="preserve">] </w:t>
+        <w:t>]</w:t>
+      </w:r>
+      <w:proofErr w:type="gramEnd"/>
+      <w:r>
+        <w:rPr>
+          <w:b/>
+          <w:bCs/>
+          <w:sz w:val="28"/>
+          <w:szCs w:val="28"/>
+          <w:lang w:eastAsia="ko-KR"/>
+        </w:rPr>
+        <w:t xml:space="preserve"> </w:t>
       </w:r>
     </w:p>
     <w:p>
@@ -148,6 +160,7 @@
         </w:rPr>
         <w:t xml:space="preserve">Sub group1 </w:t>
       </w:r>
+      <w:proofErr w:type="gramStart"/>
       <w:r>
         <w:rPr>
           <w:rFonts w:hint="eastAsia"/>
@@ -165,7 +178,17 @@
           <w:u w:val="single"/>
           <w:lang w:eastAsia="ko-KR"/>
         </w:rPr>
-        <w:t xml:space="preserve"> : </w:t>
+        <w:t xml:space="preserve"> :</w:t>
+      </w:r>
+      <w:proofErr w:type="gramEnd"/>
+      <w:r>
+        <w:rPr>
+          <w:sz w:val="20"/>
+          <w:szCs w:val="20"/>
+          <w:u w:val="single"/>
+          <w:lang w:eastAsia="ko-KR"/>
+        </w:rPr>
+        <w:t xml:space="preserve"> </w:t>
       </w:r>
       <w:r>
         <w:rPr>
@@ -186,6 +209,7 @@
         </w:rPr>
         <w:t xml:space="preserve">, </w:t>
       </w:r>
+      <w:proofErr w:type="spellStart"/>
       <w:r>
         <w:rPr>
           <w:rFonts w:hint="eastAsia"/>
@@ -196,6 +220,7 @@
         </w:rPr>
         <w:t>오예원</w:t>
       </w:r>
+      <w:proofErr w:type="spellEnd"/>
     </w:p>
     <w:p>
       <w:pPr>
@@ -206,6 +231,7 @@
           <w:lang w:eastAsia="ko-KR"/>
         </w:rPr>
       </w:pPr>
+      <w:proofErr w:type="gramStart"/>
       <w:r>
         <w:rPr>
           <w:rFonts w:hint="eastAsia"/>
@@ -223,7 +249,17 @@
           <w:u w:val="single"/>
           <w:lang w:eastAsia="ko-KR"/>
         </w:rPr>
-        <w:t xml:space="preserve"> : </w:t>
+        <w:t xml:space="preserve"> :</w:t>
+      </w:r>
+      <w:proofErr w:type="gramEnd"/>
+      <w:r>
+        <w:rPr>
+          <w:sz w:val="20"/>
+          <w:szCs w:val="20"/>
+          <w:u w:val="single"/>
+          <w:lang w:eastAsia="ko-KR"/>
+        </w:rPr>
+        <w:t xml:space="preserve"> </w:t>
       </w:r>
       <w:r>
         <w:rPr>
@@ -359,6 +395,7 @@
           <w:lang w:eastAsia="ko-KR"/>
         </w:rPr>
       </w:pPr>
+      <w:proofErr w:type="gramStart"/>
       <w:r>
         <w:rPr>
           <w:rFonts w:hint="eastAsia"/>
@@ -376,7 +413,17 @@
           <w:u w:val="single"/>
           <w:lang w:eastAsia="ko-KR"/>
         </w:rPr>
-        <w:t xml:space="preserve"> : </w:t>
+        <w:t xml:space="preserve"> :</w:t>
+      </w:r>
+      <w:proofErr w:type="gramEnd"/>
+      <w:r>
+        <w:rPr>
+          <w:sz w:val="20"/>
+          <w:szCs w:val="20"/>
+          <w:u w:val="single"/>
+          <w:lang w:eastAsia="ko-KR"/>
+        </w:rPr>
+        <w:t xml:space="preserve"> </w:t>
       </w:r>
       <w:r>
         <w:rPr>
@@ -425,6 +472,7 @@
         </w:rPr>
         <w:t xml:space="preserve"> </w:t>
       </w:r>
+      <w:proofErr w:type="gramStart"/>
       <w:r>
         <w:rPr>
           <w:rFonts w:hint="eastAsia"/>
@@ -442,7 +490,17 @@
           <w:u w:val="single"/>
           <w:lang w:eastAsia="ko-KR"/>
         </w:rPr>
-        <w:t xml:space="preserve"> : 2021.04.</w:t>
+        <w:t xml:space="preserve"> :</w:t>
+      </w:r>
+      <w:proofErr w:type="gramEnd"/>
+      <w:r>
+        <w:rPr>
+          <w:sz w:val="20"/>
+          <w:szCs w:val="20"/>
+          <w:u w:val="single"/>
+          <w:lang w:eastAsia="ko-KR"/>
+        </w:rPr>
+        <w:t xml:space="preserve"> 2021.04.</w:t>
       </w:r>
       <w:r>
         <w:rPr>
@@ -1357,7 +1415,27 @@
                 <w:rFonts w:hint="eastAsia"/>
                 <w:lang w:eastAsia="ko-KR"/>
               </w:rPr>
-              <w:t>개수들을</w:t>
+              <w:t>개수</w:t>
+            </w:r>
+            <w:r>
+              <w:rPr>
+                <w:rFonts w:hint="eastAsia"/>
+                <w:lang w:eastAsia="ko-KR"/>
+              </w:rPr>
+              <w:t>(u</w:t>
+            </w:r>
+            <w:r>
+              <w:rPr>
+                <w:lang w:eastAsia="ko-KR"/>
+              </w:rPr>
+              <w:t>c-2)</w:t>
+            </w:r>
+            <w:r>
+              <w:rPr>
+                <w:rFonts w:hint="eastAsia"/>
+                <w:lang w:eastAsia="ko-KR"/>
+              </w:rPr>
+              <w:t>들을</w:t>
             </w:r>
             <w:r>
               <w:rPr>
@@ -2201,11 +2279,19 @@
               </w:rPr>
               <w:t xml:space="preserve"> </w:t>
             </w:r>
-            <w:r>
-              <w:rPr>
-                <w:lang w:eastAsia="ko-KR"/>
-              </w:rPr>
-              <w:t>( UC-4. S</w:t>
+            <w:proofErr w:type="gramStart"/>
+            <w:r>
+              <w:rPr>
+                <w:lang w:eastAsia="ko-KR"/>
+              </w:rPr>
+              <w:t>( UC</w:t>
+            </w:r>
+            <w:proofErr w:type="gramEnd"/>
+            <w:r>
+              <w:rPr>
+                <w:lang w:eastAsia="ko-KR"/>
+              </w:rPr>
+              <w:t>-4. S</w:t>
             </w:r>
             <w:r>
               <w:rPr>
@@ -2218,8 +2304,16 @@
               <w:rPr>
                 <w:lang w:eastAsia="ko-KR"/>
               </w:rPr>
-              <w:t>p4 )</w:t>
-            </w:r>
+              <w:t>p</w:t>
+            </w:r>
+            <w:proofErr w:type="gramStart"/>
+            <w:r>
+              <w:rPr>
+                <w:lang w:eastAsia="ko-KR"/>
+              </w:rPr>
+              <w:t>4 )</w:t>
+            </w:r>
+            <w:proofErr w:type="gramEnd"/>
           </w:p>
         </w:tc>
         <w:tc>
@@ -2510,6 +2604,7 @@
                 <w:lang w:eastAsia="ko-KR"/>
               </w:rPr>
             </w:pPr>
+            <w:proofErr w:type="gramStart"/>
             <w:r>
               <w:rPr>
                 <w:rFonts w:hint="eastAsia"/>
@@ -2534,7 +2629,14 @@
               <w:rPr>
                 <w:lang w:eastAsia="ko-KR"/>
               </w:rPr>
-              <w:t>C4-</w:t>
+              <w:t>C</w:t>
+            </w:r>
+            <w:proofErr w:type="gramEnd"/>
+            <w:r>
+              <w:rPr>
+                <w:lang w:eastAsia="ko-KR"/>
+              </w:rPr>
+              <w:t>4-</w:t>
             </w:r>
             <w:r>
               <w:rPr>
@@ -2602,6 +2704,28 @@
                 <w:lang w:eastAsia="ko-KR"/>
               </w:rPr>
               <w:t>이지</w:t>
+            </w:r>
+            <w:r>
+              <w:rPr>
+                <w:rFonts w:hint="eastAsia"/>
+                <w:lang w:eastAsia="ko-KR"/>
+              </w:rPr>
+              <w:t xml:space="preserve"> </w:t>
+            </w:r>
+          </w:p>
+          <w:p>
+            <w:pPr>
+              <w:jc w:val="center"/>
+              <w:rPr>
+                <w:lang w:eastAsia="ko-KR"/>
+              </w:rPr>
+            </w:pPr>
+            <w:r>
+              <w:rPr>
+                <w:rFonts w:hint="eastAsia"/>
+                <w:lang w:eastAsia="ko-KR"/>
+              </w:rPr>
+              <w:t>생성</w:t>
             </w:r>
           </w:p>
         </w:tc>
@@ -2811,6 +2935,7 @@
                 <w:lang w:eastAsia="ko-KR"/>
               </w:rPr>
             </w:pPr>
+            <w:proofErr w:type="gramStart"/>
             <w:r>
               <w:rPr>
                 <w:lang w:eastAsia="ko-KR"/>
@@ -2824,6 +2949,7 @@
               </w:rPr>
               <w:t>아직</w:t>
             </w:r>
+            <w:proofErr w:type="gramEnd"/>
             <w:r>
               <w:rPr>
                 <w:rFonts w:hint="eastAsia"/>
@@ -2997,11 +3123,19 @@
                 <w:lang w:eastAsia="ko-KR"/>
               </w:rPr>
             </w:pPr>
-            <w:r>
-              <w:rPr>
-                <w:lang w:eastAsia="ko-KR"/>
-              </w:rPr>
-              <w:t>( UC-4. S</w:t>
+            <w:proofErr w:type="gramStart"/>
+            <w:r>
+              <w:rPr>
+                <w:lang w:eastAsia="ko-KR"/>
+              </w:rPr>
+              <w:t>( UC</w:t>
+            </w:r>
+            <w:proofErr w:type="gramEnd"/>
+            <w:r>
+              <w:rPr>
+                <w:lang w:eastAsia="ko-KR"/>
+              </w:rPr>
+              <w:t>-4. S</w:t>
             </w:r>
             <w:r>
               <w:rPr>
@@ -3016,6 +3150,7 @@
               </w:rPr>
               <w:t>p</w:t>
             </w:r>
+            <w:proofErr w:type="gramStart"/>
             <w:r>
               <w:rPr>
                 <w:lang w:eastAsia="ko-KR"/>
@@ -3028,6 +3163,7 @@
               </w:rPr>
               <w:t>)</w:t>
             </w:r>
+            <w:proofErr w:type="gramEnd"/>
           </w:p>
         </w:tc>
         <w:tc>
@@ -3379,6 +3515,7 @@
               </w:rPr>
               <w:t xml:space="preserve"> </w:t>
             </w:r>
+            <w:proofErr w:type="spellStart"/>
             <w:r>
               <w:rPr>
                 <w:rFonts w:hint="eastAsia"/>
@@ -3386,6 +3523,7 @@
               </w:rPr>
               <w:t>요청받은것들을</w:t>
             </w:r>
+            <w:proofErr w:type="spellEnd"/>
             <w:r>
               <w:rPr>
                 <w:rFonts w:hint="eastAsia"/>
@@ -3547,6 +3685,20 @@
               </w:rPr>
               <w:t>페이지</w:t>
             </w:r>
+            <w:r>
+              <w:rPr>
+                <w:rFonts w:hint="eastAsia"/>
+                <w:lang w:eastAsia="ko-KR"/>
+              </w:rPr>
+              <w:t xml:space="preserve"> </w:t>
+            </w:r>
+            <w:r>
+              <w:rPr>
+                <w:rFonts w:hint="eastAsia"/>
+                <w:lang w:eastAsia="ko-KR"/>
+              </w:rPr>
+              <w:t>생성</w:t>
+            </w:r>
           </w:p>
         </w:tc>
         <w:tc>
@@ -3601,6 +3753,7 @@
               </w:rPr>
               <w:t xml:space="preserve"> </w:t>
             </w:r>
+            <w:proofErr w:type="spellStart"/>
             <w:r>
               <w:rPr>
                 <w:rFonts w:hint="eastAsia"/>
@@ -3608,6 +3761,7 @@
               </w:rPr>
               <w:t>요청받은것들을</w:t>
             </w:r>
+            <w:proofErr w:type="spellEnd"/>
             <w:r>
               <w:rPr>
                 <w:rFonts w:hint="eastAsia"/>
@@ -3975,6 +4129,7 @@
               </w:rPr>
               <w:t xml:space="preserve"> </w:t>
             </w:r>
+            <w:proofErr w:type="spellStart"/>
             <w:r>
               <w:rPr>
                 <w:rFonts w:hint="eastAsia"/>
@@ -3982,6 +4137,7 @@
               </w:rPr>
               <w:t>수신받았던</w:t>
             </w:r>
+            <w:proofErr w:type="spellEnd"/>
             <w:r>
               <w:rPr>
                 <w:rFonts w:hint="eastAsia"/>
@@ -4031,6 +4187,7 @@
               </w:rPr>
               <w:t xml:space="preserve"> </w:t>
             </w:r>
+            <w:proofErr w:type="spellStart"/>
             <w:r>
               <w:rPr>
                 <w:rFonts w:hint="eastAsia"/>
@@ -4038,6 +4195,7 @@
               </w:rPr>
               <w:t>입력값</w:t>
             </w:r>
+            <w:proofErr w:type="spellEnd"/>
             <w:r>
               <w:rPr>
                 <w:rFonts w:hint="eastAsia"/>
@@ -4464,6 +4622,13 @@
               </w:rPr>
               <w:t xml:space="preserve"> </w:t>
             </w:r>
+            <w:r>
+              <w:rPr>
+                <w:rFonts w:hint="eastAsia"/>
+                <w:lang w:eastAsia="ko-KR"/>
+              </w:rPr>
+              <w:t>생성</w:t>
+            </w:r>
           </w:p>
           <w:p>
             <w:pPr>
@@ -4587,6 +4752,7 @@
               </w:rPr>
               <w:t xml:space="preserve"> </w:t>
             </w:r>
+            <w:proofErr w:type="spellStart"/>
             <w:r>
               <w:rPr>
                 <w:rFonts w:hint="eastAsia"/>
@@ -4594,6 +4760,7 @@
               </w:rPr>
               <w:t>입력값</w:t>
             </w:r>
+            <w:proofErr w:type="spellEnd"/>
             <w:r>
               <w:rPr>
                 <w:rFonts w:hint="eastAsia"/>
@@ -6045,6 +6212,7 @@
           <w:p>
             <w:pPr>
               <w:rPr>
+                <w:rFonts w:hint="eastAsia"/>
                 <w:lang w:eastAsia="ko-KR"/>
               </w:rPr>
             </w:pPr>
@@ -6054,6 +6222,20 @@
                 <w:lang w:eastAsia="ko-KR"/>
               </w:rPr>
               <w:t>예외페이지</w:t>
+            </w:r>
+            <w:r>
+              <w:rPr>
+                <w:rFonts w:hint="eastAsia"/>
+                <w:lang w:eastAsia="ko-KR"/>
+              </w:rPr>
+              <w:t xml:space="preserve"> </w:t>
+            </w:r>
+            <w:r>
+              <w:rPr>
+                <w:rFonts w:hint="eastAsia"/>
+                <w:lang w:eastAsia="ko-KR"/>
+              </w:rPr>
+              <w:t>생성</w:t>
             </w:r>
           </w:p>
         </w:tc>
@@ -6720,7 +6902,7 @@
           <w:noProof/>
         </w:rPr>
         <w:drawing>
-          <wp:inline distT="0" distB="0" distL="0" distR="0" wp14:anchorId="0883DC2F" wp14:editId="11BDA7FC">
+          <wp:inline distT="0" distB="0" distL="0" distR="0" wp14:anchorId="29A0F9E4" wp14:editId="3A5DA2FA">
             <wp:extent cx="5731510" cy="3582035"/>
             <wp:effectExtent l="0" t="0" r="2540" b="0"/>
             <wp:docPr id="1" name="그림 1"/>

</xml_diff>